<commit_message>
new things in project
</commit_message>
<xml_diff>
--- a/project/Project Ideas.docx
+++ b/project/Project Ideas.docx
@@ -1,10 +1,12 @@
 
 <file path=word/document.xml><?xml version="1.0" encoding="utf-8"?>
-<w:document xmlns:wpc="http://schemas.microsoft.com/office/word/2010/wordprocessingCanvas" xmlns:cx="http://schemas.microsoft.com/office/drawing/2014/chartex" xmlns:cx1="http://schemas.microsoft.com/office/drawing/2015/9/8/chartex" xmlns:cx2="http://schemas.microsoft.com/office/drawing/2015/10/21/chartex" xmlns:cx3="http://schemas.microsoft.com/office/drawing/2016/5/9/chartex" xmlns:cx4="http://schemas.microsoft.com/office/drawing/2016/5/10/chartex" xmlns:cx5="http://schemas.microsoft.com/office/drawing/2016/5/11/chartex" xmlns:cx6="http://schemas.microsoft.com/office/drawing/2016/5/12/chartex" xmlns:cx7="http://schemas.microsoft.com/office/drawing/2016/5/13/chartex" xmlns:cx8="http://schemas.microsoft.com/office/drawing/2016/5/14/chartex" xmlns:mc="http://schemas.openxmlformats.org/markup-compatibility/2006" xmlns:aink="http://schemas.microsoft.com/office/drawing/2016/ink" xmlns:am3d="http://schemas.microsoft.com/office/drawing/2017/model3d" xmlns:o="urn:schemas-microsoft-com:office:office" xmlns:r="http://schemas.openxmlformats.org/officeDocument/2006/relationships" xmlns:m="http://schemas.openxmlformats.org/officeDocument/2006/math" xmlns:v="urn:schemas-microsoft-com:vml" xmlns:wp14="http://schemas.microsoft.com/office/word/2010/wordprocessingDrawing" xmlns:wp="http://schemas.openxmlformats.org/drawingml/2006/wordprocessingDrawing" xmlns:w10="urn:schemas-microsoft-com:office:word" xmlns:w="http://schemas.openxmlformats.org/wordprocessingml/2006/main" xmlns:w14="http://schemas.microsoft.com/office/word/2010/wordml" xmlns:w15="http://schemas.microsoft.com/office/word/2012/wordml" xmlns:w16cid="http://schemas.microsoft.com/office/word/2016/wordml/cid" xmlns:w16se="http://schemas.microsoft.com/office/word/2015/wordml/symex" xmlns:wpg="http://schemas.microsoft.com/office/word/2010/wordprocessingGroup" xmlns:wpi="http://schemas.microsoft.com/office/word/2010/wordprocessingInk" xmlns:wne="http://schemas.microsoft.com/office/word/2006/wordml" xmlns:wps="http://schemas.microsoft.com/office/word/2010/wordprocessingShape" mc:Ignorable="w14 w15 w16se w16cid wp14">
+<w:document xmlns:o="urn:schemas-microsoft-com:office:office" xmlns:r="http://schemas.openxmlformats.org/officeDocument/2006/relationships" xmlns:v="urn:schemas-microsoft-com:vml" xmlns:w="http://schemas.openxmlformats.org/wordprocessingml/2006/main" xmlns:w10="urn:schemas-microsoft-com:office:word" xmlns:wp="http://schemas.openxmlformats.org/drawingml/2006/wordprocessingDrawing" xmlns:wps="http://schemas.microsoft.com/office/word/2010/wordprocessingShape" xmlns:wpg="http://schemas.microsoft.com/office/word/2010/wordprocessingGroup" xmlns:mc="http://schemas.openxmlformats.org/markup-compatibility/2006" xmlns:wp14="http://schemas.microsoft.com/office/word/2010/wordprocessingDrawing" xmlns:w14="http://schemas.microsoft.com/office/word/2010/wordml" mc:Ignorable="w14 wp14">
   <w:body>
     <w:p>
       <w:pPr>
-        <w:rPr>
+        <w:pStyle w:val="Normal"/>
+        <w:rPr>
+          <w:b/>
           <w:b/>
           <w:u w:val="single"/>
         </w:rPr>
@@ -18,14 +20,29 @@
       </w:r>
     </w:p>
     <w:p>
-      <w:r>
+      <w:pPr>
+        <w:pStyle w:val="Normal"/>
+        <w:rPr/>
+      </w:pPr>
+      <w:r>
+        <w:rPr/>
         <w:t>"How to win the battle against terrorism"</w:t>
       </w:r>
     </w:p>
-    <w:p/>
-    <w:p>
-      <w:pPr>
-        <w:rPr>
+    <w:p>
+      <w:pPr>
+        <w:pStyle w:val="Normal"/>
+        <w:rPr/>
+      </w:pPr>
+      <w:r>
+        <w:rPr/>
+      </w:r>
+    </w:p>
+    <w:p>
+      <w:pPr>
+        <w:pStyle w:val="Normal"/>
+        <w:rPr>
+          <w:b/>
           <w:b/>
           <w:u w:val="single"/>
         </w:rPr>
@@ -39,15 +56,31 @@
       </w:r>
     </w:p>
     <w:p>
-      <w:r>
+      <w:pPr>
+        <w:pStyle w:val="Normal"/>
+        <w:rPr/>
+      </w:pPr>
+      <w:r>
+        <w:rPr/>
         <w:t>What vulnerabilities exist in the terrorist relations network and how can we exploit this to break it apart?</w:t>
       </w:r>
     </w:p>
-    <w:p/>
-    <w:p>
-      <w:pPr>
-        <w:rPr>
-          <w:b/>
+    <w:p>
+      <w:pPr>
+        <w:pStyle w:val="Normal"/>
+        <w:rPr/>
+      </w:pPr>
+      <w:r>
+        <w:rPr/>
+      </w:r>
+    </w:p>
+    <w:p>
+      <w:pPr>
+        <w:pStyle w:val="Normal"/>
+        <w:rPr>
+          <w:b/>
+          <w:b/>
+          <w:highlight w:val="red"/>
           <w:u w:val="single"/>
         </w:rPr>
       </w:pPr>
@@ -56,14 +89,7 @@
           <w:b/>
           <w:u w:val="single"/>
         </w:rPr>
-        <w:t>Some ideas of how to define vulnerability</w:t>
-      </w:r>
-      <w:r>
-        <w:rPr>
-          <w:b/>
-          <w:u w:val="single"/>
-        </w:rPr>
-        <w:t xml:space="preserve"> (different colors are different tasks):</w:t>
+        <w:t>Some ideas of how to define vulnerability (different colors are different tasks):</w:t>
       </w:r>
     </w:p>
     <w:p>
@@ -74,34 +100,21 @@
           <w:numId w:val="1"/>
         </w:numPr>
         <w:rPr>
-          <w:highlight w:val="yellow"/>
-        </w:rPr>
-      </w:pPr>
-      <w:r>
-        <w:rPr>
-          <w:b/>
-          <w:highlight w:val="yellow"/>
-        </w:rPr>
-        <w:t>Number of communities</w:t>
-      </w:r>
-      <w:r>
-        <w:rPr>
-          <w:highlight w:val="yellow"/>
-        </w:rPr>
-        <w:t xml:space="preserve"> (in our largest component) and </w:t>
-      </w:r>
-      <w:r>
-        <w:rPr>
-          <w:b/>
-          <w:highlight w:val="yellow"/>
-        </w:rPr>
-        <w:t>their connectivity</w:t>
-      </w:r>
-      <w:r>
-        <w:rPr>
-          <w:highlight w:val="yellow"/>
-        </w:rPr>
-        <w:t xml:space="preserve"> with each other. </w:t>
+          <w:b w:val="false"/>
+          <w:b w:val="false"/>
+          <w:bCs w:val="false"/>
+          <w:color w:themeColor="background1"/>
+          <w:highlight w:val="red"/>
+        </w:rPr>
+      </w:pPr>
+      <w:r>
+        <w:rPr>
+          <w:b w:val="false"/>
+          <w:bCs w:val="false"/>
+          <w:color w:val="FFFFFF" w:themeColor="background1"/>
+          <w:highlight w:val="red"/>
+        </w:rPr>
+        <w:t>Invert the network first.</w:t>
       </w:r>
     </w:p>
     <w:p>
@@ -112,21 +125,73 @@
           <w:numId w:val="1"/>
         </w:numPr>
         <w:rPr>
-          <w:highlight w:val="yellow"/>
-        </w:rPr>
-      </w:pPr>
-      <w:r>
-        <w:rPr>
-          <w:b/>
-          <w:highlight w:val="yellow"/>
-        </w:rPr>
-        <w:t>Minimum number of links to cut</w:t>
-      </w:r>
-      <w:r>
-        <w:rPr>
-          <w:highlight w:val="yellow"/>
-        </w:rPr>
-        <w:t xml:space="preserve"> to disconnect these communities.</w:t>
+          <w:b w:val="false"/>
+          <w:b w:val="false"/>
+          <w:bCs w:val="false"/>
+        </w:rPr>
+      </w:pPr>
+      <w:r>
+        <w:rPr>
+          <w:b w:val="false"/>
+          <w:bCs w:val="false"/>
+          <w:color w:val="FFFFFF" w:themeColor="background1"/>
+          <w:highlight w:val="darkYellow"/>
+        </w:rPr>
+        <w:t xml:space="preserve">Generate </w:t>
+      </w:r>
+      <w:r>
+        <w:rPr>
+          <w:b/>
+          <w:bCs/>
+          <w:color w:val="FFFFFF" w:themeColor="background1"/>
+          <w:highlight w:val="darkYellow"/>
+        </w:rPr>
+        <w:t>feature vectors</w:t>
+      </w:r>
+      <w:r>
+        <w:rPr>
+          <w:b w:val="false"/>
+          <w:bCs w:val="false"/>
+          <w:color w:val="FFFFFF" w:themeColor="background1"/>
+          <w:highlight w:val="darkYellow"/>
+        </w:rPr>
+        <w:t xml:space="preserve"> for each node (terrorist) which includes things like degree, </w:t>
+      </w:r>
+      <w:r>
+        <w:rPr>
+          <w:b w:val="false"/>
+          <w:bCs w:val="false"/>
+          <w:color w:val="FFFFFF" w:themeColor="background1"/>
+          <w:highlight w:val="darkYellow"/>
+        </w:rPr>
+        <w:t xml:space="preserve">clustering coeff, </w:t>
+      </w:r>
+      <w:r>
+        <w:rPr>
+          <w:b w:val="false"/>
+          <w:bCs w:val="false"/>
+          <w:color w:val="FFFFFF" w:themeColor="background1"/>
+          <w:highlight w:val="darkYellow"/>
+        </w:rPr>
+        <w:t xml:space="preserve">betweenness centrality, relations, etc. and conduct clustering to identify communities in this way. Does removing a few of these clusters </w:t>
+      </w:r>
+      <w:r>
+        <w:rPr>
+          <w:b w:val="false"/>
+          <w:bCs w:val="false"/>
+          <w:color w:val="FFFFFF" w:themeColor="background1"/>
+          <w:highlight w:val="darkYellow"/>
+        </w:rPr>
+        <w:t xml:space="preserve">(or terrorists) </w:t>
+      </w:r>
+      <w:r>
+        <w:rPr>
+          <w:b w:val="false"/>
+          <w:bCs w:val="false"/>
+          <w:color w:val="FFFFFF" w:themeColor="background1"/>
+          <w:highlight w:val="darkYellow"/>
+        </w:rPr>
+        <w:t>make our network random (and thus effectively destroy its effectiveness)?</w:t>
       </w:r>
     </w:p>
     <w:p>
@@ -137,27 +202,34 @@
           <w:numId w:val="1"/>
         </w:numPr>
         <w:rPr>
-          <w:highlight w:val="green"/>
-        </w:rPr>
-      </w:pPr>
-      <w:r>
-        <w:rPr>
-          <w:highlight w:val="green"/>
-        </w:rPr>
-        <w:t xml:space="preserve">Evaluating </w:t>
-      </w:r>
-      <w:r>
-        <w:rPr>
-          <w:b/>
-          <w:highlight w:val="green"/>
-        </w:rPr>
-        <w:t>smoothness of randomly placed Dirac impulses</w:t>
-      </w:r>
-      <w:r>
-        <w:rPr>
-          <w:highlight w:val="green"/>
-        </w:rPr>
-        <w:t xml:space="preserve"> across the entire network (smoothness implies well communicating network)</w:t>
+          <w:highlight w:val="yellow"/>
+        </w:rPr>
+      </w:pPr>
+      <w:r>
+        <w:rPr>
+          <w:b/>
+          <w:highlight w:val="yellow"/>
+        </w:rPr>
+        <w:t>Number of communities</w:t>
+      </w:r>
+      <w:r>
+        <w:rPr>
+          <w:highlight w:val="yellow"/>
+        </w:rPr>
+        <w:t xml:space="preserve"> (in our largest component) and </w:t>
+      </w:r>
+      <w:r>
+        <w:rPr>
+          <w:b/>
+          <w:highlight w:val="yellow"/>
+        </w:rPr>
+        <w:t>their connectivity</w:t>
+      </w:r>
+      <w:r>
+        <w:rPr>
+          <w:highlight w:val="yellow"/>
+        </w:rPr>
+        <w:t xml:space="preserve"> with each other. </w:t>
       </w:r>
     </w:p>
     <w:p>
@@ -168,80 +240,35 @@
           <w:numId w:val="1"/>
         </w:numPr>
         <w:rPr>
-          <w:highlight w:val="cyan"/>
-        </w:rPr>
-      </w:pPr>
-      <w:r>
-        <w:rPr>
-          <w:highlight w:val="cyan"/>
-        </w:rPr>
-        <w:t xml:space="preserve">Invert the network first so that nodes represent terrorists and edges relations. Compute </w:t>
-      </w:r>
-      <w:r>
-        <w:rPr>
-          <w:b/>
-          <w:highlight w:val="cyan"/>
-        </w:rPr>
-        <w:t>p</w:t>
-      </w:r>
-      <w:r>
-        <w:rPr>
-          <w:b/>
-          <w:highlight w:val="cyan"/>
-        </w:rPr>
-        <w:t>robability transition matri</w:t>
-      </w:r>
-      <w:r>
-        <w:rPr>
-          <w:b/>
-          <w:highlight w:val="cyan"/>
-        </w:rPr>
-        <w:t>x</w:t>
-      </w:r>
-      <w:r>
-        <w:rPr>
-          <w:highlight w:val="cyan"/>
-        </w:rPr>
-        <w:t xml:space="preserve"> to reveal </w:t>
-      </w:r>
-      <w:r>
-        <w:rPr>
-          <w:b/>
-          <w:highlight w:val="cyan"/>
-        </w:rPr>
-        <w:t>which terrorists</w:t>
-      </w:r>
-      <w:r>
-        <w:rPr>
-          <w:b/>
-          <w:highlight w:val="cyan"/>
-        </w:rPr>
-        <w:t xml:space="preserve"> have the hig</w:t>
-      </w:r>
-      <w:r>
-        <w:rPr>
-          <w:b/>
-          <w:highlight w:val="cyan"/>
-        </w:rPr>
-        <w:t>hest probabilities</w:t>
-      </w:r>
-      <w:r>
-        <w:rPr>
-          <w:highlight w:val="cyan"/>
-        </w:rPr>
-        <w:t>; perhaps they are the most important people in the network in the sense that everyone else is most likely to end up “meeting” these terrorists.</w:t>
-      </w:r>
-      <w:r>
-        <w:rPr>
-          <w:highlight w:val="cyan"/>
-        </w:rPr>
-        <w:t xml:space="preserve"> </w:t>
-      </w:r>
-      <w:r>
-        <w:rPr>
-          <w:highlight w:val="cyan"/>
-        </w:rPr>
-        <w:t>What happens when we remove (assassinate) these terrorists?</w:t>
+          <w:highlight w:val="yellow"/>
+        </w:rPr>
+      </w:pPr>
+      <w:r>
+        <w:rPr>
+          <w:b/>
+          <w:highlight w:val="yellow"/>
+        </w:rPr>
+        <w:t xml:space="preserve">Minimum number of links </w:t>
+      </w:r>
+      <w:r>
+        <w:rPr>
+          <w:b/>
+          <w:highlight w:val="yellow"/>
+        </w:rPr>
+        <w:t>or nodes</w:t>
+      </w:r>
+      <w:r>
+        <w:rPr>
+          <w:b/>
+          <w:highlight w:val="yellow"/>
+        </w:rPr>
+        <w:t xml:space="preserve"> to cut</w:t>
+      </w:r>
+      <w:r>
+        <w:rPr>
+          <w:highlight w:val="yellow"/>
+        </w:rPr>
+        <w:t xml:space="preserve"> to disconnect these communities.</w:t>
       </w:r>
     </w:p>
     <w:p>
@@ -252,55 +279,27 @@
           <w:numId w:val="1"/>
         </w:numPr>
         <w:rPr>
-          <w:b/>
-          <w:highlight w:val="magenta"/>
-        </w:rPr>
-      </w:pPr>
-      <w:r>
-        <w:rPr>
-          <w:b/>
-          <w:highlight w:val="magenta"/>
-        </w:rPr>
-        <w:t xml:space="preserve">Betweenness centrality: </w:t>
-      </w:r>
-      <w:r>
-        <w:rPr>
-          <w:highlight w:val="magenta"/>
-        </w:rPr>
-        <w:t xml:space="preserve">number of shortest paths that pass through a node. Invert </w:t>
-      </w:r>
-      <w:r>
-        <w:rPr>
-          <w:highlight w:val="magenta"/>
-        </w:rPr>
-        <w:t xml:space="preserve">the network first. Identify the </w:t>
-      </w:r>
-      <w:r>
-        <w:rPr>
-          <w:b/>
-          <w:highlight w:val="magenta"/>
-        </w:rPr>
-        <w:t>top 5 (or top 10) no</w:t>
-      </w:r>
-      <w:r>
-        <w:rPr>
-          <w:b/>
-          <w:highlight w:val="magenta"/>
-        </w:rPr>
-        <w:t>d</w:t>
-      </w:r>
-      <w:r>
-        <w:rPr>
-          <w:b/>
-          <w:highlight w:val="magenta"/>
-        </w:rPr>
-        <w:t>es with the highest betweenness centrality</w:t>
-      </w:r>
-      <w:r>
-        <w:rPr>
-          <w:highlight w:val="magenta"/>
-        </w:rPr>
-        <w:t>. What happens when we remove these terrorists?</w:t>
+          <w:highlight w:val="green"/>
+        </w:rPr>
+      </w:pPr>
+      <w:r>
+        <w:rPr>
+          <w:highlight w:val="green"/>
+        </w:rPr>
+        <w:t xml:space="preserve">Evaluating </w:t>
+      </w:r>
+      <w:r>
+        <w:rPr>
+          <w:b/>
+          <w:highlight w:val="green"/>
+        </w:rPr>
+        <w:t>smoothness of randomly placed Dirac impulses</w:t>
+      </w:r>
+      <w:r>
+        <w:rPr>
+          <w:highlight w:val="green"/>
+        </w:rPr>
+        <w:t xml:space="preserve"> across the entire network (smoothness implies well communicating network)</w:t>
       </w:r>
     </w:p>
     <w:p>
@@ -310,39 +309,51 @@
           <w:ilvl w:val="0"/>
           <w:numId w:val="1"/>
         </w:numPr>
-        <w:rPr>
-          <w:color w:val="FFFFFF" w:themeColor="background1"/>
-          <w:highlight w:val="blue"/>
-        </w:rPr>
-      </w:pPr>
-      <w:r>
-        <w:rPr>
-          <w:color w:val="FFFFFF" w:themeColor="background1"/>
-          <w:highlight w:val="blue"/>
-        </w:rPr>
-        <w:t xml:space="preserve">Invert the network first. Can we </w:t>
-      </w:r>
-      <w:r>
-        <w:rPr>
-          <w:b/>
-          <w:color w:val="FFFFFF" w:themeColor="background1"/>
-          <w:highlight w:val="blue"/>
-        </w:rPr>
-        <w:t>classify the label (relation) of the edges</w:t>
-      </w:r>
-      <w:r>
-        <w:rPr>
-          <w:color w:val="FFFFFF" w:themeColor="background1"/>
-          <w:highlight w:val="blue"/>
-        </w:rPr>
-        <w:t>? If we can, it means we can accurately identify the type of relations between any new t</w:t>
-      </w:r>
-      <w:r>
-        <w:rPr>
-          <w:color w:val="FFFFFF" w:themeColor="background1"/>
-          <w:highlight w:val="blue"/>
-        </w:rPr>
-        <w:t>errorist who enters the network with the rest.</w:t>
+        <w:rPr/>
+      </w:pPr>
+      <w:r>
+        <w:rPr>
+          <w:highlight w:val="cyan"/>
+        </w:rPr>
+        <w:t xml:space="preserve">Invert the network first so that nodes represent terrorists and edges relations. Compute </w:t>
+      </w:r>
+      <w:r>
+        <w:rPr>
+          <w:b/>
+          <w:highlight w:val="cyan"/>
+        </w:rPr>
+        <w:t>probability transition matrix</w:t>
+      </w:r>
+      <w:r>
+        <w:rPr>
+          <w:highlight w:val="cyan"/>
+        </w:rPr>
+        <w:t xml:space="preserve"> to reveal </w:t>
+      </w:r>
+      <w:r>
+        <w:rPr>
+          <w:b/>
+          <w:highlight w:val="cyan"/>
+        </w:rPr>
+        <w:t>which terrorists have the highest probabilities</w:t>
+      </w:r>
+      <w:r>
+        <w:rPr>
+          <w:highlight w:val="cyan"/>
+        </w:rPr>
+        <w:t xml:space="preserve">; perhaps they are the most important people in the network in the sense that everyone else is most likely to end up “meeting” these terrorists, </w:t>
+      </w:r>
+      <w:r>
+        <w:rPr>
+          <w:highlight w:val="cyan"/>
+        </w:rPr>
+        <w:t>check also the entire network in this case</w:t>
+      </w:r>
+      <w:r>
+        <w:rPr>
+          <w:highlight w:val="cyan"/>
+        </w:rPr>
+        <w:t>. What happens when we remove (assassinate) these terrorists?</w:t>
       </w:r>
     </w:p>
     <w:p>
@@ -353,65 +364,64 @@
           <w:numId w:val="1"/>
         </w:numPr>
         <w:rPr>
+          <w:b/>
+          <w:b/>
+          <w:highlight w:val="magenta"/>
+        </w:rPr>
+      </w:pPr>
+      <w:r>
+        <w:rPr>
+          <w:highlight w:val="yellow"/>
+        </w:rPr>
+        <w:t>Betweenness centrality: number of shortest paths that pass through a node. Invert the network first. Identify the top 5 (or top 10) nodes with the highest betweenness centrality. What happens when we remove these terrorists?</w:t>
+      </w:r>
+    </w:p>
+    <w:p>
+      <w:pPr>
+        <w:pStyle w:val="ListParagraph"/>
+        <w:numPr>
+          <w:ilvl w:val="0"/>
+          <w:numId w:val="1"/>
+        </w:numPr>
+        <w:rPr/>
+      </w:pPr>
+      <w:r>
+        <w:rPr>
           <w:color w:val="FFFFFF" w:themeColor="background1"/>
-          <w:highlight w:val="darkYellow"/>
-        </w:rPr>
-      </w:pPr>
-      <w:r>
-        <w:rPr>
+          <w:highlight w:val="blue"/>
+        </w:rPr>
+        <w:t xml:space="preserve">Invert the network first. Can we </w:t>
+      </w:r>
+      <w:r>
+        <w:rPr>
+          <w:b/>
           <w:color w:val="FFFFFF" w:themeColor="background1"/>
-          <w:highlight w:val="darkYellow"/>
-        </w:rPr>
-        <w:t xml:space="preserve">Invert the network first. </w:t>
-      </w:r>
-      <w:r>
-        <w:rPr>
-          <w:b/>
+          <w:highlight w:val="blue"/>
+        </w:rPr>
+        <w:t>classify the label (relation) of the edges</w:t>
+      </w:r>
+      <w:r>
+        <w:rPr>
           <w:color w:val="FFFFFF" w:themeColor="background1"/>
-          <w:highlight w:val="darkYellow"/>
-        </w:rPr>
-        <w:t>Generate feature vectors for each node (terrorist)</w:t>
-      </w:r>
-      <w:r>
-        <w:rPr>
-          <w:color w:val="FFFFFF" w:themeColor="background1"/>
-          <w:highlight w:val="darkYellow"/>
-        </w:rPr>
-        <w:t xml:space="preserve"> which includes things like degree, betweenness centrality, relations, etc. and conduct </w:t>
-      </w:r>
-      <w:r>
-        <w:rPr>
-          <w:b/>
-          <w:color w:val="FFFFFF" w:themeColor="background1"/>
-          <w:highlight w:val="darkYellow"/>
-        </w:rPr>
-        <w:t>clustering</w:t>
-      </w:r>
-      <w:r>
-        <w:rPr>
-          <w:color w:val="FFFFFF" w:themeColor="background1"/>
-          <w:highlight w:val="darkYellow"/>
-        </w:rPr>
-        <w:t xml:space="preserve"> to identify communities in this way. </w:t>
-      </w:r>
-      <w:r>
-        <w:rPr>
-          <w:color w:val="FFFFFF" w:themeColor="background1"/>
-          <w:highlight w:val="darkYellow"/>
-        </w:rPr>
-        <w:t>Does removing a few of these clusters make our network random (and thus effectively destroy its effectiveness)?</w:t>
-      </w:r>
-    </w:p>
-    <w:p/>
-    <w:p>
-      <w:r>
-        <w:t>*First, we need to invert our network (first step, data pre-processing step)</w:t>
-      </w:r>
-    </w:p>
-    <w:p/>
-    <w:p>
-      <w:pPr>
-        <w:rPr>
+          <w:highlight w:val="blue"/>
+        </w:rPr>
+        <w:t>? If we can, it means we can accurately identify the type of relations between any new terrorist who enters the network with the rest.</w:t>
+      </w:r>
+    </w:p>
+    <w:p>
+      <w:pPr>
+        <w:pStyle w:val="Normal"/>
+        <w:rPr/>
+      </w:pPr>
+      <w:r>
+        <w:rPr/>
+      </w:r>
+    </w:p>
+    <w:p>
+      <w:pPr>
+        <w:pStyle w:val="Normal"/>
+        <w:rPr>
+          <w:b/>
           <w:b/>
           <w:u w:val="single"/>
         </w:rPr>
@@ -421,51 +431,74 @@
           <w:b/>
           <w:u w:val="single"/>
         </w:rPr>
+      </w:r>
+      <w:r>
         <w:br w:type="page"/>
       </w:r>
     </w:p>
     <w:p>
       <w:pPr>
+        <w:pStyle w:val="Normal"/>
+        <w:rPr/>
+      </w:pPr>
+      <w:r>
         <w:rPr>
           <w:b/>
           <w:u w:val="single"/>
         </w:rPr>
-      </w:pPr>
-      <w:r>
-        <w:rPr>
-          <w:b/>
-          <w:u w:val="single"/>
-        </w:rPr>
-        <w:lastRenderedPageBreak/>
         <w:t>Visualization ideas:</w:t>
       </w:r>
     </w:p>
     <w:p>
-      <w:r>
-        <w:t xml:space="preserve">Python </w:t>
-      </w:r>
-      <w:proofErr w:type="spellStart"/>
-      <w:r>
-        <w:t>graph_tool</w:t>
-      </w:r>
-      <w:proofErr w:type="spellEnd"/>
-      <w:r>
-        <w:t xml:space="preserve"> ARF layout to represent our inverted network:</w:t>
-      </w:r>
-    </w:p>
-    <w:p>
-      <w:pPr>
+      <w:pPr>
+        <w:pStyle w:val="Normal"/>
+        <w:numPr>
+          <w:ilvl w:val="0"/>
+          <w:numId w:val="2"/>
+        </w:numPr>
+        <w:rPr>
+          <w:b w:val="false"/>
+          <w:b w:val="false"/>
+          <w:bCs w:val="false"/>
+          <w:u w:val="none"/>
+        </w:rPr>
+      </w:pPr>
+      <w:r>
+        <w:rPr>
+          <w:b w:val="false"/>
+          <w:bCs w:val="false"/>
+          <w:u w:val="none"/>
+        </w:rPr>
+        <w:t>Visualize both the terrorists as edges and nodes</w:t>
+      </w:r>
+    </w:p>
+    <w:p>
+      <w:pPr>
+        <w:pStyle w:val="Normal"/>
+        <w:numPr>
+          <w:ilvl w:val="0"/>
+          <w:numId w:val="2"/>
+        </w:numPr>
+        <w:rPr/>
+      </w:pPr>
+      <w:r>
+        <w:rPr/>
+        <w:t>Python graph_tool ARF layout to represent our inverted network:</w:t>
+      </w:r>
+    </w:p>
+    <w:p>
+      <w:pPr>
+        <w:pStyle w:val="Normal"/>
         <w:jc w:val="center"/>
-      </w:pPr>
-      <w:r>
-        <w:rPr>
-          <w:noProof/>
-        </w:rPr>
+        <w:rPr/>
+      </w:pPr>
+      <w:r>
+        <w:rPr/>
         <w:drawing>
-          <wp:inline distT="0" distB="0" distL="0" distR="0" wp14:anchorId="50A116FC" wp14:editId="210F894E">
-            <wp:extent cx="5003800" cy="4493798"/>
-            <wp:effectExtent l="0" t="0" r="6350" b="2540"/>
-            <wp:docPr id="2" name="Picture 2"/>
+          <wp:inline distT="0" distB="2540" distL="0" distR="6350">
+            <wp:extent cx="5003800" cy="4493895"/>
+            <wp:effectExtent l="0" t="0" r="0" b="0"/>
+            <wp:docPr id="1" name="Picture 2" descr=""/>
             <wp:cNvGraphicFramePr>
               <a:graphicFrameLocks xmlns:a="http://schemas.openxmlformats.org/drawingml/2006/main" noChangeAspect="1"/>
             </wp:cNvGraphicFramePr>
@@ -473,19 +506,21 @@
               <a:graphicData uri="http://schemas.openxmlformats.org/drawingml/2006/picture">
                 <pic:pic xmlns:pic="http://schemas.openxmlformats.org/drawingml/2006/picture">
                   <pic:nvPicPr>
-                    <pic:cNvPr id="1" name=""/>
-                    <pic:cNvPicPr/>
+                    <pic:cNvPr id="1" name="Picture 2" descr=""/>
+                    <pic:cNvPicPr>
+                      <a:picLocks noChangeAspect="1" noChangeArrowheads="1"/>
+                    </pic:cNvPicPr>
                   </pic:nvPicPr>
                   <pic:blipFill>
-                    <a:blip r:embed="rId5"/>
+                    <a:blip r:embed="rId2"/>
                     <a:stretch>
                       <a:fillRect/>
                     </a:stretch>
                   </pic:blipFill>
-                  <pic:spPr>
+                  <pic:spPr bwMode="auto">
                     <a:xfrm>
                       <a:off x="0" y="0"/>
-                      <a:ext cx="5013325" cy="4502352"/>
+                      <a:ext cx="5003800" cy="4493895"/>
                     </a:xfrm>
                     <a:prstGeom prst="rect">
                       <a:avLst/>
@@ -498,10 +533,35 @@
         </w:drawing>
       </w:r>
     </w:p>
-    <w:p/>
-    <w:p>
-      <w:pPr>
-        <w:rPr>
+    <w:p>
+      <w:pPr>
+        <w:pStyle w:val="Normal"/>
+        <w:numPr>
+          <w:ilvl w:val="0"/>
+          <w:numId w:val="3"/>
+        </w:numPr>
+        <w:jc w:val="left"/>
+        <w:rPr/>
+      </w:pPr>
+      <w:r>
+        <w:rPr/>
+        <w:t>GEPHI</w:t>
+      </w:r>
+    </w:p>
+    <w:p>
+      <w:pPr>
+        <w:pStyle w:val="Normal"/>
+        <w:rPr/>
+      </w:pPr>
+      <w:r>
+        <w:rPr/>
+      </w:r>
+    </w:p>
+    <w:p>
+      <w:pPr>
+        <w:pStyle w:val="Normal"/>
+        <w:rPr>
+          <w:b/>
           <w:b/>
           <w:u w:val="single"/>
         </w:rPr>
@@ -517,11 +577,20 @@
       </w:r>
     </w:p>
     <w:p>
-      <w:r>
+      <w:pPr>
+        <w:pStyle w:val="Normal"/>
+        <w:rPr/>
+      </w:pPr>
+      <w:r>
+        <w:rPr/>
         <w:t>We want to have something to hit every box in the data science process below. Some examples include:</w:t>
       </w:r>
     </w:p>
     <w:p>
+      <w:pPr>
+        <w:pStyle w:val="Normal"/>
+        <w:rPr/>
+      </w:pPr>
       <w:r>
         <w:rPr>
           <w:b/>
@@ -529,10 +598,15 @@
         <w:t>Data processing</w:t>
       </w:r>
       <w:r>
+        <w:rPr/>
         <w:t>: network inversion</w:t>
       </w:r>
     </w:p>
     <w:p>
+      <w:pPr>
+        <w:pStyle w:val="Normal"/>
+        <w:rPr/>
+      </w:pPr>
       <w:r>
         <w:rPr>
           <w:b/>
@@ -540,10 +614,15 @@
         <w:t>Clean dataset</w:t>
       </w:r>
       <w:r>
+        <w:rPr/>
         <w:t>: not sure yet…</w:t>
       </w:r>
     </w:p>
     <w:p>
+      <w:pPr>
+        <w:pStyle w:val="Normal"/>
+        <w:rPr/>
+      </w:pPr>
       <w:r>
         <w:rPr>
           <w:b/>
@@ -551,10 +630,15 @@
         <w:t>Exploratory data analysis</w:t>
       </w:r>
       <w:r>
+        <w:rPr/>
         <w:t>: computing network properties (betweenness centrality, #communities, smoothness, etc.)</w:t>
       </w:r>
     </w:p>
     <w:p>
+      <w:pPr>
+        <w:pStyle w:val="Normal"/>
+        <w:rPr/>
+      </w:pPr>
       <w:r>
         <w:rPr>
           <w:b/>
@@ -562,10 +646,15 @@
         <w:t>Models/algorithms</w:t>
       </w:r>
       <w:r>
+        <w:rPr/>
         <w:t xml:space="preserve">: clustering task </w:t>
       </w:r>
     </w:p>
     <w:p>
+      <w:pPr>
+        <w:pStyle w:val="Normal"/>
+        <w:rPr/>
+      </w:pPr>
       <w:r>
         <w:rPr>
           <w:b/>
@@ -573,20 +662,22 @@
         <w:t>Data product</w:t>
       </w:r>
       <w:r>
+        <w:rPr/>
         <w:t>: “So what are the vulnerable points of the network?”, “How will these inform decisions or actions for fighting terrorism?”</w:t>
       </w:r>
     </w:p>
     <w:p>
-      <w:r>
-        <w:rPr>
-          <w:noProof/>
-        </w:rPr>
-        <w:lastRenderedPageBreak/>
+      <w:pPr>
+        <w:pStyle w:val="Normal"/>
+        <w:rPr/>
+      </w:pPr>
+      <w:r>
+        <w:rPr/>
         <w:drawing>
-          <wp:inline distT="0" distB="0" distL="0" distR="0" wp14:anchorId="472EA0EE" wp14:editId="77187313">
+          <wp:inline distT="0" distB="4445" distL="0" distR="0">
             <wp:extent cx="5943600" cy="4053205"/>
-            <wp:effectExtent l="0" t="0" r="0" b="4445"/>
-            <wp:docPr id="1" name="Picture 1"/>
+            <wp:effectExtent l="0" t="0" r="0" b="0"/>
+            <wp:docPr id="2" name="Picture 1" descr=""/>
             <wp:cNvGraphicFramePr>
               <a:graphicFrameLocks xmlns:a="http://schemas.openxmlformats.org/drawingml/2006/main" noChangeAspect="1"/>
             </wp:cNvGraphicFramePr>
@@ -594,16 +685,18 @@
               <a:graphicData uri="http://schemas.openxmlformats.org/drawingml/2006/picture">
                 <pic:pic xmlns:pic="http://schemas.openxmlformats.org/drawingml/2006/picture">
                   <pic:nvPicPr>
-                    <pic:cNvPr id="1" name=""/>
-                    <pic:cNvPicPr/>
+                    <pic:cNvPr id="2" name="Picture 1" descr=""/>
+                    <pic:cNvPicPr>
+                      <a:picLocks noChangeAspect="1" noChangeArrowheads="1"/>
+                    </pic:cNvPicPr>
                   </pic:nvPicPr>
                   <pic:blipFill>
-                    <a:blip r:embed="rId6"/>
+                    <a:blip r:embed="rId3"/>
                     <a:stretch>
                       <a:fillRect/>
                     </a:stretch>
                   </pic:blipFill>
-                  <pic:spPr>
+                  <pic:spPr bwMode="auto">
                     <a:xfrm>
                       <a:off x="0" y="0"/>
                       <a:ext cx="5943600" cy="4053205"/>
@@ -620,22 +713,22 @@
       </w:r>
     </w:p>
     <w:sectPr>
+      <w:type w:val="nextPage"/>
       <w:pgSz w:w="12240" w:h="15840"/>
-      <w:pgMar w:top="1440" w:right="1440" w:bottom="1440" w:left="1440" w:header="708" w:footer="708" w:gutter="0"/>
-      <w:cols w:space="708"/>
-      <w:docGrid w:linePitch="360"/>
+      <w:pgMar w:left="1440" w:right="1440" w:header="0" w:top="1440" w:footer="0" w:bottom="1440" w:gutter="0"/>
+      <w:pgNumType w:fmt="decimal"/>
+      <w:formProt w:val="false"/>
+      <w:textDirection w:val="lrTb"/>
+      <w:docGrid w:type="default" w:linePitch="360" w:charSpace="0"/>
     </w:sectPr>
   </w:body>
 </w:document>
 </file>
 
 <file path=word/numbering.xml><?xml version="1.0" encoding="utf-8"?>
-<w:numbering xmlns:wpc="http://schemas.microsoft.com/office/word/2010/wordprocessingCanvas" xmlns:cx="http://schemas.microsoft.com/office/drawing/2014/chartex" xmlns:cx1="http://schemas.microsoft.com/office/drawing/2015/9/8/chartex" xmlns:cx2="http://schemas.microsoft.com/office/drawing/2015/10/21/chartex" xmlns:cx3="http://schemas.microsoft.com/office/drawing/2016/5/9/chartex" xmlns:cx4="http://schemas.microsoft.com/office/drawing/2016/5/10/chartex" xmlns:cx5="http://schemas.microsoft.com/office/drawing/2016/5/11/chartex" xmlns:cx6="http://schemas.microsoft.com/office/drawing/2016/5/12/chartex" xmlns:cx7="http://schemas.microsoft.com/office/drawing/2016/5/13/chartex" xmlns:cx8="http://schemas.microsoft.com/office/drawing/2016/5/14/chartex" xmlns:mc="http://schemas.openxmlformats.org/markup-compatibility/2006" xmlns:aink="http://schemas.microsoft.com/office/drawing/2016/ink" xmlns:am3d="http://schemas.microsoft.com/office/drawing/2017/model3d" xmlns:o="urn:schemas-microsoft-com:office:office" xmlns:r="http://schemas.openxmlformats.org/officeDocument/2006/relationships" xmlns:m="http://schemas.openxmlformats.org/officeDocument/2006/math" xmlns:v="urn:schemas-microsoft-com:vml" xmlns:wp14="http://schemas.microsoft.com/office/word/2010/wordprocessingDrawing" xmlns:wp="http://schemas.openxmlformats.org/drawingml/2006/wordprocessingDrawing" xmlns:w10="urn:schemas-microsoft-com:office:word" xmlns:w="http://schemas.openxmlformats.org/wordprocessingml/2006/main" xmlns:w14="http://schemas.microsoft.com/office/word/2010/wordml" xmlns:w15="http://schemas.microsoft.com/office/word/2012/wordml" xmlns:w16cid="http://schemas.microsoft.com/office/word/2016/wordml/cid" xmlns:w16se="http://schemas.microsoft.com/office/word/2015/wordml/symex" xmlns:wpg="http://schemas.microsoft.com/office/word/2010/wordprocessingGroup" xmlns:wpi="http://schemas.microsoft.com/office/word/2010/wordprocessingInk" xmlns:wne="http://schemas.microsoft.com/office/word/2006/wordml" xmlns:wps="http://schemas.microsoft.com/office/word/2010/wordprocessingShape" mc:Ignorable="w14 w15 w16se w16cid wp14">
-  <w:abstractNum w:abstractNumId="0" w15:restartNumberingAfterBreak="0">
-    <w:nsid w:val="30AD20F8"/>
-    <w:multiLevelType w:val="hybridMultilevel"/>
-    <w:tmpl w:val="E9C233C8"/>
-    <w:lvl w:ilvl="0" w:tplc="04090001">
+<w:numbering xmlns:w="http://schemas.openxmlformats.org/wordprocessingml/2006/main" xmlns:o="urn:schemas-microsoft-com:office:office" xmlns:r="http://schemas.openxmlformats.org/officeDocument/2006/relationships" xmlns:v="urn:schemas-microsoft-com:vml">
+  <w:abstractNum w:abstractNumId="1">
+    <w:lvl w:ilvl="0">
       <w:start w:val="1"/>
       <w:numFmt w:val="bullet"/>
       <w:lvlText w:val=""/>
@@ -644,10 +737,10 @@
         <w:ind w:left="720" w:hanging="360"/>
       </w:pPr>
       <w:rPr>
-        <w:rFonts w:ascii="Symbol" w:hAnsi="Symbol" w:hint="default"/>
-      </w:rPr>
-    </w:lvl>
-    <w:lvl w:ilvl="1" w:tplc="04090003">
+        <w:rFonts w:ascii="Symbol" w:hAnsi="Symbol" w:cs="Symbol" w:hint="default"/>
+      </w:rPr>
+    </w:lvl>
+    <w:lvl w:ilvl="1">
       <w:start w:val="1"/>
       <w:numFmt w:val="bullet"/>
       <w:lvlText w:val="o"/>
@@ -657,9 +750,10 @@
       </w:pPr>
       <w:rPr>
         <w:rFonts w:ascii="Courier New" w:hAnsi="Courier New" w:cs="Courier New" w:hint="default"/>
-      </w:rPr>
-    </w:lvl>
-    <w:lvl w:ilvl="2" w:tplc="04090005" w:tentative="1">
+        <w:rFonts w:cs="Courier New"/>
+      </w:rPr>
+    </w:lvl>
+    <w:lvl w:ilvl="2">
       <w:start w:val="1"/>
       <w:numFmt w:val="bullet"/>
       <w:lvlText w:val=""/>
@@ -668,10 +762,10 @@
         <w:ind w:left="2160" w:hanging="360"/>
       </w:pPr>
       <w:rPr>
-        <w:rFonts w:ascii="Wingdings" w:hAnsi="Wingdings" w:hint="default"/>
-      </w:rPr>
-    </w:lvl>
-    <w:lvl w:ilvl="3" w:tplc="04090001" w:tentative="1">
+        <w:rFonts w:ascii="Wingdings" w:hAnsi="Wingdings" w:cs="Wingdings" w:hint="default"/>
+      </w:rPr>
+    </w:lvl>
+    <w:lvl w:ilvl="3">
       <w:start w:val="1"/>
       <w:numFmt w:val="bullet"/>
       <w:lvlText w:val=""/>
@@ -680,10 +774,10 @@
         <w:ind w:left="2880" w:hanging="360"/>
       </w:pPr>
       <w:rPr>
-        <w:rFonts w:ascii="Symbol" w:hAnsi="Symbol" w:hint="default"/>
-      </w:rPr>
-    </w:lvl>
-    <w:lvl w:ilvl="4" w:tplc="04090003" w:tentative="1">
+        <w:rFonts w:ascii="Symbol" w:hAnsi="Symbol" w:cs="Symbol" w:hint="default"/>
+      </w:rPr>
+    </w:lvl>
+    <w:lvl w:ilvl="4">
       <w:start w:val="1"/>
       <w:numFmt w:val="bullet"/>
       <w:lvlText w:val="o"/>
@@ -693,9 +787,10 @@
       </w:pPr>
       <w:rPr>
         <w:rFonts w:ascii="Courier New" w:hAnsi="Courier New" w:cs="Courier New" w:hint="default"/>
-      </w:rPr>
-    </w:lvl>
-    <w:lvl w:ilvl="5" w:tplc="04090005" w:tentative="1">
+        <w:rFonts w:cs="Courier New"/>
+      </w:rPr>
+    </w:lvl>
+    <w:lvl w:ilvl="5">
       <w:start w:val="1"/>
       <w:numFmt w:val="bullet"/>
       <w:lvlText w:val=""/>
@@ -704,10 +799,10 @@
         <w:ind w:left="4320" w:hanging="360"/>
       </w:pPr>
       <w:rPr>
-        <w:rFonts w:ascii="Wingdings" w:hAnsi="Wingdings" w:hint="default"/>
-      </w:rPr>
-    </w:lvl>
-    <w:lvl w:ilvl="6" w:tplc="04090001" w:tentative="1">
+        <w:rFonts w:ascii="Wingdings" w:hAnsi="Wingdings" w:cs="Wingdings" w:hint="default"/>
+      </w:rPr>
+    </w:lvl>
+    <w:lvl w:ilvl="6">
       <w:start w:val="1"/>
       <w:numFmt w:val="bullet"/>
       <w:lvlText w:val=""/>
@@ -716,10 +811,10 @@
         <w:ind w:left="5040" w:hanging="360"/>
       </w:pPr>
       <w:rPr>
-        <w:rFonts w:ascii="Symbol" w:hAnsi="Symbol" w:hint="default"/>
-      </w:rPr>
-    </w:lvl>
-    <w:lvl w:ilvl="7" w:tplc="04090003" w:tentative="1">
+        <w:rFonts w:ascii="Symbol" w:hAnsi="Symbol" w:cs="Symbol" w:hint="default"/>
+      </w:rPr>
+    </w:lvl>
+    <w:lvl w:ilvl="7">
       <w:start w:val="1"/>
       <w:numFmt w:val="bullet"/>
       <w:lvlText w:val="o"/>
@@ -729,9 +824,10 @@
       </w:pPr>
       <w:rPr>
         <w:rFonts w:ascii="Courier New" w:hAnsi="Courier New" w:cs="Courier New" w:hint="default"/>
-      </w:rPr>
-    </w:lvl>
-    <w:lvl w:ilvl="8" w:tplc="04090005" w:tentative="1">
+        <w:rFonts w:cs="Courier New"/>
+      </w:rPr>
+    </w:lvl>
+    <w:lvl w:ilvl="8">
       <w:start w:val="1"/>
       <w:numFmt w:val="bullet"/>
       <w:lvlText w:val=""/>
@@ -740,44 +836,435 @@
         <w:ind w:left="6480" w:hanging="360"/>
       </w:pPr>
       <w:rPr>
-        <w:rFonts w:ascii="Wingdings" w:hAnsi="Wingdings" w:hint="default"/>
-      </w:rPr>
+        <w:rFonts w:ascii="Wingdings" w:hAnsi="Wingdings" w:cs="Wingdings" w:hint="default"/>
+      </w:rPr>
+    </w:lvl>
+  </w:abstractNum>
+  <w:abstractNum w:abstractNumId="2">
+    <w:lvl w:ilvl="0">
+      <w:start w:val="1"/>
+      <w:numFmt w:val="bullet"/>
+      <w:lvlText w:val=""/>
+      <w:lvlJc w:val="left"/>
+      <w:pPr>
+        <w:tabs>
+          <w:tab w:val="num" w:pos="720"/>
+        </w:tabs>
+        <w:ind w:left="720" w:hanging="360"/>
+      </w:pPr>
+      <w:rPr>
+        <w:rFonts w:ascii="Symbol" w:hAnsi="Symbol" w:cs="Symbol" w:hint="default"/>
+        <w:rFonts w:cs="OpenSymbol"/>
+      </w:rPr>
+    </w:lvl>
+    <w:lvl w:ilvl="1">
+      <w:start w:val="1"/>
+      <w:numFmt w:val="bullet"/>
+      <w:lvlText w:val="◦"/>
+      <w:lvlJc w:val="left"/>
+      <w:pPr>
+        <w:tabs>
+          <w:tab w:val="num" w:pos="1080"/>
+        </w:tabs>
+        <w:ind w:left="1080" w:hanging="360"/>
+      </w:pPr>
+      <w:rPr>
+        <w:rFonts w:ascii="OpenSymbol" w:hAnsi="OpenSymbol" w:cs="OpenSymbol" w:hint="default"/>
+        <w:rFonts w:cs="OpenSymbol"/>
+      </w:rPr>
+    </w:lvl>
+    <w:lvl w:ilvl="2">
+      <w:start w:val="1"/>
+      <w:numFmt w:val="bullet"/>
+      <w:lvlText w:val="▪"/>
+      <w:lvlJc w:val="left"/>
+      <w:pPr>
+        <w:tabs>
+          <w:tab w:val="num" w:pos="1440"/>
+        </w:tabs>
+        <w:ind w:left="1440" w:hanging="360"/>
+      </w:pPr>
+      <w:rPr>
+        <w:rFonts w:ascii="OpenSymbol" w:hAnsi="OpenSymbol" w:cs="OpenSymbol" w:hint="default"/>
+        <w:rFonts w:cs="OpenSymbol"/>
+      </w:rPr>
+    </w:lvl>
+    <w:lvl w:ilvl="3">
+      <w:start w:val="1"/>
+      <w:numFmt w:val="bullet"/>
+      <w:lvlText w:val=""/>
+      <w:lvlJc w:val="left"/>
+      <w:pPr>
+        <w:tabs>
+          <w:tab w:val="num" w:pos="1800"/>
+        </w:tabs>
+        <w:ind w:left="1800" w:hanging="360"/>
+      </w:pPr>
+      <w:rPr>
+        <w:rFonts w:ascii="Symbol" w:hAnsi="Symbol" w:cs="Symbol" w:hint="default"/>
+        <w:rFonts w:cs="OpenSymbol"/>
+      </w:rPr>
+    </w:lvl>
+    <w:lvl w:ilvl="4">
+      <w:start w:val="1"/>
+      <w:numFmt w:val="bullet"/>
+      <w:lvlText w:val="◦"/>
+      <w:lvlJc w:val="left"/>
+      <w:pPr>
+        <w:tabs>
+          <w:tab w:val="num" w:pos="2160"/>
+        </w:tabs>
+        <w:ind w:left="2160" w:hanging="360"/>
+      </w:pPr>
+      <w:rPr>
+        <w:rFonts w:ascii="OpenSymbol" w:hAnsi="OpenSymbol" w:cs="OpenSymbol" w:hint="default"/>
+        <w:rFonts w:cs="OpenSymbol"/>
+      </w:rPr>
+    </w:lvl>
+    <w:lvl w:ilvl="5">
+      <w:start w:val="1"/>
+      <w:numFmt w:val="bullet"/>
+      <w:lvlText w:val="▪"/>
+      <w:lvlJc w:val="left"/>
+      <w:pPr>
+        <w:tabs>
+          <w:tab w:val="num" w:pos="2520"/>
+        </w:tabs>
+        <w:ind w:left="2520" w:hanging="360"/>
+      </w:pPr>
+      <w:rPr>
+        <w:rFonts w:ascii="OpenSymbol" w:hAnsi="OpenSymbol" w:cs="OpenSymbol" w:hint="default"/>
+        <w:rFonts w:cs="OpenSymbol"/>
+      </w:rPr>
+    </w:lvl>
+    <w:lvl w:ilvl="6">
+      <w:start w:val="1"/>
+      <w:numFmt w:val="bullet"/>
+      <w:lvlText w:val=""/>
+      <w:lvlJc w:val="left"/>
+      <w:pPr>
+        <w:tabs>
+          <w:tab w:val="num" w:pos="2880"/>
+        </w:tabs>
+        <w:ind w:left="2880" w:hanging="360"/>
+      </w:pPr>
+      <w:rPr>
+        <w:rFonts w:ascii="Symbol" w:hAnsi="Symbol" w:cs="Symbol" w:hint="default"/>
+        <w:rFonts w:cs="OpenSymbol"/>
+      </w:rPr>
+    </w:lvl>
+    <w:lvl w:ilvl="7">
+      <w:start w:val="1"/>
+      <w:numFmt w:val="bullet"/>
+      <w:lvlText w:val="◦"/>
+      <w:lvlJc w:val="left"/>
+      <w:pPr>
+        <w:tabs>
+          <w:tab w:val="num" w:pos="3240"/>
+        </w:tabs>
+        <w:ind w:left="3240" w:hanging="360"/>
+      </w:pPr>
+      <w:rPr>
+        <w:rFonts w:ascii="OpenSymbol" w:hAnsi="OpenSymbol" w:cs="OpenSymbol" w:hint="default"/>
+        <w:rFonts w:cs="OpenSymbol"/>
+      </w:rPr>
+    </w:lvl>
+    <w:lvl w:ilvl="8">
+      <w:start w:val="1"/>
+      <w:numFmt w:val="bullet"/>
+      <w:lvlText w:val="▪"/>
+      <w:lvlJc w:val="left"/>
+      <w:pPr>
+        <w:tabs>
+          <w:tab w:val="num" w:pos="3600"/>
+        </w:tabs>
+        <w:ind w:left="3600" w:hanging="360"/>
+      </w:pPr>
+      <w:rPr>
+        <w:rFonts w:ascii="OpenSymbol" w:hAnsi="OpenSymbol" w:cs="OpenSymbol" w:hint="default"/>
+        <w:rFonts w:cs="OpenSymbol"/>
+      </w:rPr>
+    </w:lvl>
+  </w:abstractNum>
+  <w:abstractNum w:abstractNumId="3">
+    <w:lvl w:ilvl="0">
+      <w:start w:val="1"/>
+      <w:numFmt w:val="bullet"/>
+      <w:lvlText w:val=""/>
+      <w:lvlJc w:val="left"/>
+      <w:pPr>
+        <w:tabs>
+          <w:tab w:val="num" w:pos="720"/>
+        </w:tabs>
+        <w:ind w:left="720" w:hanging="360"/>
+      </w:pPr>
+      <w:rPr>
+        <w:rFonts w:ascii="Symbol" w:hAnsi="Symbol" w:cs="Symbol" w:hint="default"/>
+        <w:rFonts w:cs="OpenSymbol"/>
+      </w:rPr>
+    </w:lvl>
+    <w:lvl w:ilvl="1">
+      <w:start w:val="1"/>
+      <w:numFmt w:val="bullet"/>
+      <w:lvlText w:val="◦"/>
+      <w:lvlJc w:val="left"/>
+      <w:pPr>
+        <w:tabs>
+          <w:tab w:val="num" w:pos="1080"/>
+        </w:tabs>
+        <w:ind w:left="1080" w:hanging="360"/>
+      </w:pPr>
+      <w:rPr>
+        <w:rFonts w:ascii="OpenSymbol" w:hAnsi="OpenSymbol" w:cs="OpenSymbol" w:hint="default"/>
+        <w:rFonts w:cs="OpenSymbol"/>
+      </w:rPr>
+    </w:lvl>
+    <w:lvl w:ilvl="2">
+      <w:start w:val="1"/>
+      <w:numFmt w:val="bullet"/>
+      <w:lvlText w:val="▪"/>
+      <w:lvlJc w:val="left"/>
+      <w:pPr>
+        <w:tabs>
+          <w:tab w:val="num" w:pos="1440"/>
+        </w:tabs>
+        <w:ind w:left="1440" w:hanging="360"/>
+      </w:pPr>
+      <w:rPr>
+        <w:rFonts w:ascii="OpenSymbol" w:hAnsi="OpenSymbol" w:cs="OpenSymbol" w:hint="default"/>
+        <w:rFonts w:cs="OpenSymbol"/>
+      </w:rPr>
+    </w:lvl>
+    <w:lvl w:ilvl="3">
+      <w:start w:val="1"/>
+      <w:numFmt w:val="bullet"/>
+      <w:lvlText w:val=""/>
+      <w:lvlJc w:val="left"/>
+      <w:pPr>
+        <w:tabs>
+          <w:tab w:val="num" w:pos="1800"/>
+        </w:tabs>
+        <w:ind w:left="1800" w:hanging="360"/>
+      </w:pPr>
+      <w:rPr>
+        <w:rFonts w:ascii="Symbol" w:hAnsi="Symbol" w:cs="Symbol" w:hint="default"/>
+        <w:rFonts w:cs="OpenSymbol"/>
+      </w:rPr>
+    </w:lvl>
+    <w:lvl w:ilvl="4">
+      <w:start w:val="1"/>
+      <w:numFmt w:val="bullet"/>
+      <w:lvlText w:val="◦"/>
+      <w:lvlJc w:val="left"/>
+      <w:pPr>
+        <w:tabs>
+          <w:tab w:val="num" w:pos="2160"/>
+        </w:tabs>
+        <w:ind w:left="2160" w:hanging="360"/>
+      </w:pPr>
+      <w:rPr>
+        <w:rFonts w:ascii="OpenSymbol" w:hAnsi="OpenSymbol" w:cs="OpenSymbol" w:hint="default"/>
+        <w:rFonts w:cs="OpenSymbol"/>
+      </w:rPr>
+    </w:lvl>
+    <w:lvl w:ilvl="5">
+      <w:start w:val="1"/>
+      <w:numFmt w:val="bullet"/>
+      <w:lvlText w:val="▪"/>
+      <w:lvlJc w:val="left"/>
+      <w:pPr>
+        <w:tabs>
+          <w:tab w:val="num" w:pos="2520"/>
+        </w:tabs>
+        <w:ind w:left="2520" w:hanging="360"/>
+      </w:pPr>
+      <w:rPr>
+        <w:rFonts w:ascii="OpenSymbol" w:hAnsi="OpenSymbol" w:cs="OpenSymbol" w:hint="default"/>
+        <w:rFonts w:cs="OpenSymbol"/>
+      </w:rPr>
+    </w:lvl>
+    <w:lvl w:ilvl="6">
+      <w:start w:val="1"/>
+      <w:numFmt w:val="bullet"/>
+      <w:lvlText w:val=""/>
+      <w:lvlJc w:val="left"/>
+      <w:pPr>
+        <w:tabs>
+          <w:tab w:val="num" w:pos="2880"/>
+        </w:tabs>
+        <w:ind w:left="2880" w:hanging="360"/>
+      </w:pPr>
+      <w:rPr>
+        <w:rFonts w:ascii="Symbol" w:hAnsi="Symbol" w:cs="Symbol" w:hint="default"/>
+        <w:rFonts w:cs="OpenSymbol"/>
+      </w:rPr>
+    </w:lvl>
+    <w:lvl w:ilvl="7">
+      <w:start w:val="1"/>
+      <w:numFmt w:val="bullet"/>
+      <w:lvlText w:val="◦"/>
+      <w:lvlJc w:val="left"/>
+      <w:pPr>
+        <w:tabs>
+          <w:tab w:val="num" w:pos="3240"/>
+        </w:tabs>
+        <w:ind w:left="3240" w:hanging="360"/>
+      </w:pPr>
+      <w:rPr>
+        <w:rFonts w:ascii="OpenSymbol" w:hAnsi="OpenSymbol" w:cs="OpenSymbol" w:hint="default"/>
+        <w:rFonts w:cs="OpenSymbol"/>
+      </w:rPr>
+    </w:lvl>
+    <w:lvl w:ilvl="8">
+      <w:start w:val="1"/>
+      <w:numFmt w:val="bullet"/>
+      <w:lvlText w:val="▪"/>
+      <w:lvlJc w:val="left"/>
+      <w:pPr>
+        <w:tabs>
+          <w:tab w:val="num" w:pos="3600"/>
+        </w:tabs>
+        <w:ind w:left="3600" w:hanging="360"/>
+      </w:pPr>
+      <w:rPr>
+        <w:rFonts w:ascii="OpenSymbol" w:hAnsi="OpenSymbol" w:cs="OpenSymbol" w:hint="default"/>
+        <w:rFonts w:cs="OpenSymbol"/>
+      </w:rPr>
+    </w:lvl>
+  </w:abstractNum>
+  <w:abstractNum w:abstractNumId="4">
+    <w:lvl w:ilvl="0">
+      <w:start w:val="1"/>
+      <w:numFmt w:val="none"/>
+      <w:suff w:val="nothing"/>
+      <w:lvlText w:val=""/>
+      <w:lvlJc w:val="left"/>
+      <w:pPr>
+        <w:ind w:left="0" w:hanging="0"/>
+      </w:pPr>
+    </w:lvl>
+    <w:lvl w:ilvl="1">
+      <w:start w:val="1"/>
+      <w:numFmt w:val="none"/>
+      <w:suff w:val="nothing"/>
+      <w:lvlText w:val=""/>
+      <w:lvlJc w:val="left"/>
+      <w:pPr>
+        <w:ind w:left="0" w:hanging="0"/>
+      </w:pPr>
+    </w:lvl>
+    <w:lvl w:ilvl="2">
+      <w:start w:val="1"/>
+      <w:numFmt w:val="none"/>
+      <w:suff w:val="nothing"/>
+      <w:lvlText w:val=""/>
+      <w:lvlJc w:val="left"/>
+      <w:pPr>
+        <w:ind w:left="0" w:hanging="0"/>
+      </w:pPr>
+    </w:lvl>
+    <w:lvl w:ilvl="3">
+      <w:start w:val="1"/>
+      <w:numFmt w:val="none"/>
+      <w:suff w:val="nothing"/>
+      <w:lvlText w:val=""/>
+      <w:lvlJc w:val="left"/>
+      <w:pPr>
+        <w:ind w:left="0" w:hanging="0"/>
+      </w:pPr>
+    </w:lvl>
+    <w:lvl w:ilvl="4">
+      <w:start w:val="1"/>
+      <w:numFmt w:val="none"/>
+      <w:suff w:val="nothing"/>
+      <w:lvlText w:val=""/>
+      <w:lvlJc w:val="left"/>
+      <w:pPr>
+        <w:ind w:left="0" w:hanging="0"/>
+      </w:pPr>
+    </w:lvl>
+    <w:lvl w:ilvl="5">
+      <w:start w:val="1"/>
+      <w:numFmt w:val="none"/>
+      <w:suff w:val="nothing"/>
+      <w:lvlText w:val=""/>
+      <w:lvlJc w:val="left"/>
+      <w:pPr>
+        <w:ind w:left="0" w:hanging="0"/>
+      </w:pPr>
+    </w:lvl>
+    <w:lvl w:ilvl="6">
+      <w:start w:val="1"/>
+      <w:numFmt w:val="none"/>
+      <w:suff w:val="nothing"/>
+      <w:lvlText w:val=""/>
+      <w:lvlJc w:val="left"/>
+      <w:pPr>
+        <w:ind w:left="0" w:hanging="0"/>
+      </w:pPr>
+    </w:lvl>
+    <w:lvl w:ilvl="7">
+      <w:start w:val="1"/>
+      <w:numFmt w:val="none"/>
+      <w:suff w:val="nothing"/>
+      <w:lvlText w:val=""/>
+      <w:lvlJc w:val="left"/>
+      <w:pPr>
+        <w:ind w:left="0" w:hanging="0"/>
+      </w:pPr>
+    </w:lvl>
+    <w:lvl w:ilvl="8">
+      <w:start w:val="1"/>
+      <w:numFmt w:val="none"/>
+      <w:suff w:val="nothing"/>
+      <w:lvlText w:val=""/>
+      <w:lvlJc w:val="left"/>
+      <w:pPr>
+        <w:ind w:left="0" w:hanging="0"/>
+      </w:pPr>
     </w:lvl>
   </w:abstractNum>
   <w:num w:numId="1">
-    <w:abstractNumId w:val="0"/>
+    <w:abstractNumId w:val="1"/>
+  </w:num>
+  <w:num w:numId="2">
+    <w:abstractNumId w:val="2"/>
+  </w:num>
+  <w:num w:numId="3">
+    <w:abstractNumId w:val="3"/>
+  </w:num>
+  <w:num w:numId="4">
+    <w:abstractNumId w:val="4"/>
   </w:num>
 </w:numbering>
 </file>
 
 <file path=word/styles.xml><?xml version="1.0" encoding="utf-8"?>
-<w:styles xmlns:mc="http://schemas.openxmlformats.org/markup-compatibility/2006" xmlns:r="http://schemas.openxmlformats.org/officeDocument/2006/relationships" xmlns:w="http://schemas.openxmlformats.org/wordprocessingml/2006/main" xmlns:w14="http://schemas.microsoft.com/office/word/2010/wordml" xmlns:w15="http://schemas.microsoft.com/office/word/2012/wordml" xmlns:w16cid="http://schemas.microsoft.com/office/word/2016/wordml/cid" xmlns:w16se="http://schemas.microsoft.com/office/word/2015/wordml/symex" mc:Ignorable="w14 w15 w16se w16cid">
+<w:styles xmlns:w="http://schemas.openxmlformats.org/wordprocessingml/2006/main" xmlns:w14="http://schemas.microsoft.com/office/word/2010/wordml" xmlns:mc="http://schemas.openxmlformats.org/markup-compatibility/2006" mc:Ignorable="w14">
   <w:docDefaults>
     <w:rPrDefault>
       <w:rPr>
-        <w:rFonts w:ascii="Times New Roman" w:eastAsiaTheme="minorEastAsia" w:hAnsi="Times New Roman" w:cs="Times New Roman"/>
+        <w:rFonts w:ascii="Times New Roman" w:hAnsi="Times New Roman" w:eastAsia="맑은 고딕" w:cs="Times New Roman" w:eastAsiaTheme="minorEastAsia"/>
         <w:sz w:val="24"/>
         <w:szCs w:val="22"/>
         <w:lang w:val="en-US" w:eastAsia="ko-KR" w:bidi="ar-SA"/>
       </w:rPr>
     </w:rPrDefault>
     <w:pPrDefault>
-      <w:pPr>
-        <w:spacing w:line="276" w:lineRule="auto"/>
-      </w:pPr>
+      <w:pPr/>
     </w:pPrDefault>
   </w:docDefaults>
   <w:latentStyles w:defLockedState="0" w:defUIPriority="99" w:defSemiHidden="0" w:defUnhideWhenUsed="0" w:defQFormat="0" w:count="375">
     <w:lsdException w:name="Normal" w:uiPriority="0" w:qFormat="1"/>
     <w:lsdException w:name="heading 1" w:uiPriority="9" w:qFormat="1"/>
-    <w:lsdException w:name="heading 2" w:semiHidden="1" w:uiPriority="9" w:unhideWhenUsed="1" w:qFormat="1"/>
-    <w:lsdException w:name="heading 3" w:semiHidden="1" w:uiPriority="9" w:unhideWhenUsed="1" w:qFormat="1"/>
-    <w:lsdException w:name="heading 4" w:semiHidden="1" w:uiPriority="9" w:unhideWhenUsed="1" w:qFormat="1"/>
-    <w:lsdException w:name="heading 5" w:semiHidden="1" w:uiPriority="9" w:unhideWhenUsed="1" w:qFormat="1"/>
-    <w:lsdException w:name="heading 6" w:semiHidden="1" w:uiPriority="9" w:unhideWhenUsed="1" w:qFormat="1"/>
-    <w:lsdException w:name="heading 7" w:semiHidden="1" w:uiPriority="9" w:unhideWhenUsed="1" w:qFormat="1"/>
-    <w:lsdException w:name="heading 8" w:semiHidden="1" w:uiPriority="9" w:unhideWhenUsed="1" w:qFormat="1"/>
-    <w:lsdException w:name="heading 9" w:semiHidden="1" w:uiPriority="9" w:unhideWhenUsed="1" w:qFormat="1"/>
+    <w:lsdException w:name="heading 2" w:uiPriority="9" w:semiHidden="1" w:unhideWhenUsed="1" w:qFormat="1"/>
+    <w:lsdException w:name="heading 3" w:uiPriority="9" w:semiHidden="1" w:unhideWhenUsed="1" w:qFormat="1"/>
+    <w:lsdException w:name="heading 4" w:uiPriority="9" w:semiHidden="1" w:unhideWhenUsed="1" w:qFormat="1"/>
+    <w:lsdException w:name="heading 5" w:uiPriority="9" w:semiHidden="1" w:unhideWhenUsed="1" w:qFormat="1"/>
+    <w:lsdException w:name="heading 6" w:uiPriority="9" w:semiHidden="1" w:unhideWhenUsed="1" w:qFormat="1"/>
+    <w:lsdException w:name="heading 7" w:uiPriority="9" w:semiHidden="1" w:unhideWhenUsed="1" w:qFormat="1"/>
+    <w:lsdException w:name="heading 8" w:uiPriority="9" w:semiHidden="1" w:unhideWhenUsed="1" w:qFormat="1"/>
+    <w:lsdException w:name="heading 9" w:uiPriority="9" w:semiHidden="1" w:unhideWhenUsed="1" w:qFormat="1"/>
     <w:lsdException w:name="index 1" w:semiHidden="1" w:unhideWhenUsed="1"/>
     <w:lsdException w:name="index 2" w:semiHidden="1" w:unhideWhenUsed="1"/>
     <w:lsdException w:name="index 3" w:semiHidden="1" w:unhideWhenUsed="1"/>
@@ -787,22 +1274,22 @@
     <w:lsdException w:name="index 7" w:semiHidden="1" w:unhideWhenUsed="1"/>
     <w:lsdException w:name="index 8" w:semiHidden="1" w:unhideWhenUsed="1"/>
     <w:lsdException w:name="index 9" w:semiHidden="1" w:unhideWhenUsed="1"/>
-    <w:lsdException w:name="toc 1" w:semiHidden="1" w:uiPriority="39" w:unhideWhenUsed="1"/>
-    <w:lsdException w:name="toc 2" w:semiHidden="1" w:uiPriority="39" w:unhideWhenUsed="1"/>
-    <w:lsdException w:name="toc 3" w:semiHidden="1" w:uiPriority="39" w:unhideWhenUsed="1"/>
-    <w:lsdException w:name="toc 4" w:semiHidden="1" w:uiPriority="39" w:unhideWhenUsed="1"/>
-    <w:lsdException w:name="toc 5" w:semiHidden="1" w:uiPriority="39" w:unhideWhenUsed="1"/>
-    <w:lsdException w:name="toc 6" w:semiHidden="1" w:uiPriority="39" w:unhideWhenUsed="1"/>
-    <w:lsdException w:name="toc 7" w:semiHidden="1" w:uiPriority="39" w:unhideWhenUsed="1"/>
-    <w:lsdException w:name="toc 8" w:semiHidden="1" w:uiPriority="39" w:unhideWhenUsed="1"/>
-    <w:lsdException w:name="toc 9" w:semiHidden="1" w:uiPriority="39" w:unhideWhenUsed="1"/>
+    <w:lsdException w:name="toc 1" w:uiPriority="39" w:semiHidden="1" w:unhideWhenUsed="1"/>
+    <w:lsdException w:name="toc 2" w:uiPriority="39" w:semiHidden="1" w:unhideWhenUsed="1"/>
+    <w:lsdException w:name="toc 3" w:uiPriority="39" w:semiHidden="1" w:unhideWhenUsed="1"/>
+    <w:lsdException w:name="toc 4" w:uiPriority="39" w:semiHidden="1" w:unhideWhenUsed="1"/>
+    <w:lsdException w:name="toc 5" w:uiPriority="39" w:semiHidden="1" w:unhideWhenUsed="1"/>
+    <w:lsdException w:name="toc 6" w:uiPriority="39" w:semiHidden="1" w:unhideWhenUsed="1"/>
+    <w:lsdException w:name="toc 7" w:uiPriority="39" w:semiHidden="1" w:unhideWhenUsed="1"/>
+    <w:lsdException w:name="toc 8" w:uiPriority="39" w:semiHidden="1" w:unhideWhenUsed="1"/>
+    <w:lsdException w:name="toc 9" w:uiPriority="39" w:semiHidden="1" w:unhideWhenUsed="1"/>
     <w:lsdException w:name="Normal Indent" w:semiHidden="1" w:unhideWhenUsed="1"/>
     <w:lsdException w:name="footnote text" w:semiHidden="1" w:unhideWhenUsed="1"/>
     <w:lsdException w:name="annotation text" w:semiHidden="1" w:unhideWhenUsed="1"/>
     <w:lsdException w:name="header" w:semiHidden="1" w:unhideWhenUsed="1"/>
     <w:lsdException w:name="footer" w:semiHidden="1" w:unhideWhenUsed="1"/>
     <w:lsdException w:name="index heading" w:semiHidden="1" w:unhideWhenUsed="1"/>
-    <w:lsdException w:name="caption" w:semiHidden="1" w:uiPriority="35" w:unhideWhenUsed="1" w:qFormat="1"/>
+    <w:lsdException w:name="caption" w:uiPriority="35" w:semiHidden="1" w:unhideWhenUsed="1" w:qFormat="1"/>
     <w:lsdException w:name="table of figures" w:semiHidden="1" w:unhideWhenUsed="1"/>
     <w:lsdException w:name="envelope address" w:semiHidden="1" w:unhideWhenUsed="1"/>
     <w:lsdException w:name="envelope return" w:semiHidden="1" w:unhideWhenUsed="1"/>
@@ -833,7 +1320,7 @@
     <w:lsdException w:name="Title" w:uiPriority="10" w:qFormat="1"/>
     <w:lsdException w:name="Closing" w:semiHidden="1" w:unhideWhenUsed="1"/>
     <w:lsdException w:name="Signature" w:semiHidden="1" w:unhideWhenUsed="1"/>
-    <w:lsdException w:name="Default Paragraph Font" w:semiHidden="1" w:uiPriority="1" w:unhideWhenUsed="1"/>
+    <w:lsdException w:name="Default Paragraph Font" w:uiPriority="1" w:semiHidden="1" w:unhideWhenUsed="1"/>
     <w:lsdException w:name="Body Text" w:semiHidden="1" w:unhideWhenUsed="1"/>
     <w:lsdException w:name="Body Text Indent" w:semiHidden="1" w:unhideWhenUsed="1"/>
     <w:lsdException w:name="List Continue" w:semiHidden="1" w:unhideWhenUsed="1"/>
@@ -1033,8 +1520,8 @@
     <w:lsdException w:name="Subtle Reference" w:uiPriority="31" w:qFormat="1"/>
     <w:lsdException w:name="Intense Reference" w:uiPriority="32" w:qFormat="1"/>
     <w:lsdException w:name="Book Title" w:uiPriority="33" w:qFormat="1"/>
-    <w:lsdException w:name="Bibliography" w:semiHidden="1" w:uiPriority="37" w:unhideWhenUsed="1"/>
-    <w:lsdException w:name="TOC Heading" w:semiHidden="1" w:uiPriority="39" w:unhideWhenUsed="1" w:qFormat="1"/>
+    <w:lsdException w:name="Bibliography" w:uiPriority="37" w:semiHidden="1" w:unhideWhenUsed="1"/>
+    <w:lsdException w:name="TOC Heading" w:uiPriority="39" w:semiHidden="1" w:unhideWhenUsed="1" w:qFormat="1"/>
     <w:lsdException w:name="Plain Table 1" w:uiPriority="41"/>
     <w:lsdException w:name="Plain Table 2" w:uiPriority="42"/>
     <w:lsdException w:name="Plain Table 3" w:uiPriority="43"/>
@@ -1144,15 +1631,137 @@
     <w:lsdException w:name="Hashtag" w:semiHidden="1" w:unhideWhenUsed="1"/>
     <w:lsdException w:name="Unresolved Mention" w:semiHidden="1" w:unhideWhenUsed="1"/>
   </w:latentStyles>
-  <w:style w:type="paragraph" w:default="1" w:styleId="Normal">
+  <w:style w:type="paragraph" w:styleId="Normal" w:default="1">
     <w:name w:val="Normal"/>
     <w:qFormat/>
+    <w:pPr>
+      <w:widowControl/>
+      <w:bidi w:val="0"/>
+      <w:spacing w:lineRule="auto" w:line="276"/>
+      <w:jc w:val="left"/>
+    </w:pPr>
+    <w:rPr>
+      <w:rFonts w:ascii="Times New Roman" w:hAnsi="Times New Roman" w:eastAsia="맑은 고딕" w:cs="Times New Roman" w:eastAsiaTheme="minorEastAsia"/>
+      <w:color w:val="auto"/>
+      <w:kern w:val="0"/>
+      <w:sz w:val="24"/>
+      <w:szCs w:val="22"/>
+      <w:lang w:val="en-US" w:eastAsia="ko-KR" w:bidi="ar-SA"/>
+    </w:rPr>
   </w:style>
-  <w:style w:type="character" w:default="1" w:styleId="DefaultParagraphFont">
+  <w:style w:type="character" w:styleId="DefaultParagraphFont" w:default="1">
     <w:name w:val="Default Paragraph Font"/>
     <w:uiPriority w:val="1"/>
     <w:semiHidden/>
     <w:unhideWhenUsed/>
+    <w:qFormat/>
+    <w:rPr/>
+  </w:style>
+  <w:style w:type="character" w:styleId="ListLabel1">
+    <w:name w:val="ListLabel 1"/>
+    <w:qFormat/>
+    <w:rPr>
+      <w:rFonts w:cs="Courier New"/>
+    </w:rPr>
+  </w:style>
+  <w:style w:type="character" w:styleId="ListLabel2">
+    <w:name w:val="ListLabel 2"/>
+    <w:qFormat/>
+    <w:rPr>
+      <w:rFonts w:cs="Courier New"/>
+    </w:rPr>
+  </w:style>
+  <w:style w:type="character" w:styleId="ListLabel3">
+    <w:name w:val="ListLabel 3"/>
+    <w:qFormat/>
+    <w:rPr>
+      <w:rFonts w:cs="Courier New"/>
+    </w:rPr>
+  </w:style>
+  <w:style w:type="character" w:styleId="Bullets">
+    <w:name w:val="Bullets"/>
+    <w:qFormat/>
+    <w:rPr>
+      <w:rFonts w:ascii="OpenSymbol" w:hAnsi="OpenSymbol" w:eastAsia="OpenSymbol" w:cs="OpenSymbol"/>
+    </w:rPr>
+  </w:style>
+  <w:style w:type="paragraph" w:styleId="Heading">
+    <w:name w:val="Heading"/>
+    <w:basedOn w:val="Normal"/>
+    <w:next w:val="TextBody"/>
+    <w:qFormat/>
+    <w:pPr>
+      <w:keepNext w:val="true"/>
+      <w:spacing w:before="240" w:after="120"/>
+    </w:pPr>
+    <w:rPr>
+      <w:rFonts w:ascii="Liberation Sans" w:hAnsi="Liberation Sans" w:eastAsia="Microsoft YaHei" w:cs="Arial"/>
+      <w:sz w:val="28"/>
+      <w:szCs w:val="28"/>
+    </w:rPr>
+  </w:style>
+  <w:style w:type="paragraph" w:styleId="TextBody">
+    <w:name w:val="Body Text"/>
+    <w:basedOn w:val="Normal"/>
+    <w:pPr>
+      <w:spacing w:lineRule="auto" w:line="276" w:before="0" w:after="140"/>
+    </w:pPr>
+    <w:rPr/>
+  </w:style>
+  <w:style w:type="paragraph" w:styleId="List">
+    <w:name w:val="List"/>
+    <w:basedOn w:val="TextBody"/>
+    <w:pPr/>
+    <w:rPr>
+      <w:rFonts w:cs="Arial"/>
+    </w:rPr>
+  </w:style>
+  <w:style w:type="paragraph" w:styleId="Caption">
+    <w:name w:val="Caption"/>
+    <w:basedOn w:val="Normal"/>
+    <w:qFormat/>
+    <w:pPr>
+      <w:suppressLineNumbers/>
+      <w:spacing w:before="120" w:after="120"/>
+    </w:pPr>
+    <w:rPr>
+      <w:rFonts w:cs="Arial"/>
+      <w:i/>
+      <w:iCs/>
+      <w:sz w:val="24"/>
+      <w:szCs w:val="24"/>
+    </w:rPr>
+  </w:style>
+  <w:style w:type="paragraph" w:styleId="Index">
+    <w:name w:val="Index"/>
+    <w:basedOn w:val="Normal"/>
+    <w:qFormat/>
+    <w:pPr>
+      <w:suppressLineNumbers/>
+    </w:pPr>
+    <w:rPr>
+      <w:rFonts w:cs="Arial"/>
+    </w:rPr>
+  </w:style>
+  <w:style w:type="paragraph" w:styleId="ListParagraph">
+    <w:name w:val="List Paragraph"/>
+    <w:basedOn w:val="Normal"/>
+    <w:uiPriority w:val="34"/>
+    <w:qFormat/>
+    <w:rsid w:val="00f24c30"/>
+    <w:pPr>
+      <w:spacing w:before="0" w:after="0"/>
+      <w:ind w:left="720" w:hanging="0"/>
+      <w:contextualSpacing/>
+    </w:pPr>
+    <w:rPr/>
+  </w:style>
+  <w:style w:type="numbering" w:styleId="NoList" w:default="1">
+    <w:name w:val="No List"/>
+    <w:uiPriority w:val="99"/>
+    <w:semiHidden/>
+    <w:unhideWhenUsed/>
+    <w:qFormat/>
   </w:style>
   <w:style w:type="table" w:default="1" w:styleId="TableNormal">
     <w:name w:val="Normal Table"/>
@@ -1168,23 +1777,6 @@
         <w:right w:w="108" w:type="dxa"/>
       </w:tblCellMar>
     </w:tblPr>
-  </w:style>
-  <w:style w:type="numbering" w:default="1" w:styleId="NoList">
-    <w:name w:val="No List"/>
-    <w:uiPriority w:val="99"/>
-    <w:semiHidden/>
-    <w:unhideWhenUsed/>
-  </w:style>
-  <w:style w:type="paragraph" w:styleId="ListParagraph">
-    <w:name w:val="List Paragraph"/>
-    <w:basedOn w:val="Normal"/>
-    <w:uiPriority w:val="34"/>
-    <w:qFormat/>
-    <w:rsid w:val="00F24C30"/>
-    <w:pPr>
-      <w:ind w:left="720"/>
-      <w:contextualSpacing/>
-    </w:pPr>
   </w:style>
 </w:styles>
 </file>

</xml_diff>

<commit_message>
edited project ideas doc
</commit_message>
<xml_diff>
--- a/project/Project Ideas.docx
+++ b/project/Project Ideas.docx
@@ -1,12 +1,10 @@
 
 <file path=word/document.xml><?xml version="1.0" encoding="utf-8"?>
-<w:document xmlns:o="urn:schemas-microsoft-com:office:office" xmlns:r="http://schemas.openxmlformats.org/officeDocument/2006/relationships" xmlns:v="urn:schemas-microsoft-com:vml" xmlns:w="http://schemas.openxmlformats.org/wordprocessingml/2006/main" xmlns:w10="urn:schemas-microsoft-com:office:word" xmlns:wp="http://schemas.openxmlformats.org/drawingml/2006/wordprocessingDrawing" xmlns:wps="http://schemas.microsoft.com/office/word/2010/wordprocessingShape" xmlns:wpg="http://schemas.microsoft.com/office/word/2010/wordprocessingGroup" xmlns:mc="http://schemas.openxmlformats.org/markup-compatibility/2006" xmlns:wp14="http://schemas.microsoft.com/office/word/2010/wordprocessingDrawing" xmlns:w14="http://schemas.microsoft.com/office/word/2010/wordml" mc:Ignorable="w14 wp14">
+<w:document xmlns:wpc="http://schemas.microsoft.com/office/word/2010/wordprocessingCanvas" xmlns:cx="http://schemas.microsoft.com/office/drawing/2014/chartex" xmlns:cx1="http://schemas.microsoft.com/office/drawing/2015/9/8/chartex" xmlns:cx2="http://schemas.microsoft.com/office/drawing/2015/10/21/chartex" xmlns:cx3="http://schemas.microsoft.com/office/drawing/2016/5/9/chartex" xmlns:cx4="http://schemas.microsoft.com/office/drawing/2016/5/10/chartex" xmlns:cx5="http://schemas.microsoft.com/office/drawing/2016/5/11/chartex" xmlns:cx6="http://schemas.microsoft.com/office/drawing/2016/5/12/chartex" xmlns:cx7="http://schemas.microsoft.com/office/drawing/2016/5/13/chartex" xmlns:cx8="http://schemas.microsoft.com/office/drawing/2016/5/14/chartex" xmlns:mc="http://schemas.openxmlformats.org/markup-compatibility/2006" xmlns:aink="http://schemas.microsoft.com/office/drawing/2016/ink" xmlns:am3d="http://schemas.microsoft.com/office/drawing/2017/model3d" xmlns:o="urn:schemas-microsoft-com:office:office" xmlns:r="http://schemas.openxmlformats.org/officeDocument/2006/relationships" xmlns:m="http://schemas.openxmlformats.org/officeDocument/2006/math" xmlns:v="urn:schemas-microsoft-com:vml" xmlns:wp14="http://schemas.microsoft.com/office/word/2010/wordprocessingDrawing" xmlns:wp="http://schemas.openxmlformats.org/drawingml/2006/wordprocessingDrawing" xmlns:w10="urn:schemas-microsoft-com:office:word" xmlns:w="http://schemas.openxmlformats.org/wordprocessingml/2006/main" xmlns:w14="http://schemas.microsoft.com/office/word/2010/wordml" xmlns:w15="http://schemas.microsoft.com/office/word/2012/wordml" xmlns:w16cid="http://schemas.microsoft.com/office/word/2016/wordml/cid" xmlns:w16se="http://schemas.microsoft.com/office/word/2015/wordml/symex" xmlns:wpg="http://schemas.microsoft.com/office/word/2010/wordprocessingGroup" xmlns:wpi="http://schemas.microsoft.com/office/word/2010/wordprocessingInk" xmlns:wne="http://schemas.microsoft.com/office/word/2006/wordml" xmlns:wps="http://schemas.microsoft.com/office/word/2010/wordprocessingShape" mc:Ignorable="w14 w15 w16se w16cid wp14">
   <w:body>
     <w:p>
       <w:pPr>
-        <w:pStyle w:val="Normal"/>
-        <w:rPr>
-          <w:b/>
+        <w:rPr>
           <w:b/>
           <w:u w:val="single"/>
         </w:rPr>
@@ -20,29 +18,14 @@
       </w:r>
     </w:p>
     <w:p>
-      <w:pPr>
-        <w:pStyle w:val="Normal"/>
-        <w:rPr/>
-      </w:pPr>
-      <w:r>
-        <w:rPr/>
+      <w:r>
         <w:t>"How to win the battle against terrorism"</w:t>
       </w:r>
     </w:p>
-    <w:p>
-      <w:pPr>
-        <w:pStyle w:val="Normal"/>
-        <w:rPr/>
-      </w:pPr>
-      <w:r>
-        <w:rPr/>
-      </w:r>
-    </w:p>
-    <w:p>
-      <w:pPr>
-        <w:pStyle w:val="Normal"/>
-        <w:rPr>
-          <w:b/>
+    <w:p/>
+    <w:p>
+      <w:pPr>
+        <w:rPr>
           <w:b/>
           <w:u w:val="single"/>
         </w:rPr>
@@ -56,29 +39,14 @@
       </w:r>
     </w:p>
     <w:p>
-      <w:pPr>
-        <w:pStyle w:val="Normal"/>
-        <w:rPr/>
-      </w:pPr>
-      <w:r>
-        <w:rPr/>
+      <w:r>
         <w:t>What vulnerabilities exist in the terrorist relations network and how can we exploit this to break it apart?</w:t>
       </w:r>
     </w:p>
-    <w:p>
-      <w:pPr>
-        <w:pStyle w:val="Normal"/>
-        <w:rPr/>
-      </w:pPr>
-      <w:r>
-        <w:rPr/>
-      </w:r>
-    </w:p>
-    <w:p>
-      <w:pPr>
-        <w:pStyle w:val="Normal"/>
-        <w:rPr>
-          <w:b/>
+    <w:p/>
+    <w:p>
+      <w:pPr>
+        <w:rPr>
           <w:b/>
           <w:highlight w:val="red"/>
           <w:u w:val="single"/>
@@ -100,20 +68,15 @@
           <w:numId w:val="1"/>
         </w:numPr>
         <w:rPr>
-          <w:b w:val="false"/>
-          <w:b w:val="false"/>
-          <w:bCs w:val="false"/>
-          <w:color w:themeColor="background1"/>
-          <w:highlight w:val="red"/>
-        </w:rPr>
-      </w:pPr>
-      <w:r>
-        <w:rPr>
-          <w:b w:val="false"/>
-          <w:bCs w:val="false"/>
           <w:color w:val="FFFFFF" w:themeColor="background1"/>
           <w:highlight w:val="red"/>
         </w:rPr>
+      </w:pPr>
+      <w:r>
+        <w:rPr>
+          <w:color w:val="FFFFFF" w:themeColor="background1"/>
+          <w:highlight w:val="red"/>
+        </w:rPr>
         <w:t>Invert the network first.</w:t>
       </w:r>
     </w:p>
@@ -124,16 +87,9 @@
           <w:ilvl w:val="0"/>
           <w:numId w:val="1"/>
         </w:numPr>
-        <w:rPr>
-          <w:b w:val="false"/>
-          <w:b w:val="false"/>
-          <w:bCs w:val="false"/>
-        </w:rPr>
-      </w:pPr>
-      <w:r>
-        <w:rPr>
-          <w:b w:val="false"/>
-          <w:bCs w:val="false"/>
+      </w:pPr>
+      <w:r>
+        <w:rPr>
           <w:color w:val="FFFFFF" w:themeColor="background1"/>
           <w:highlight w:val="darkYellow"/>
         </w:rPr>
@@ -150,48 +106,26 @@
       </w:r>
       <w:r>
         <w:rPr>
-          <w:b w:val="false"/>
-          <w:bCs w:val="false"/>
           <w:color w:val="FFFFFF" w:themeColor="background1"/>
           <w:highlight w:val="darkYellow"/>
         </w:rPr>
-        <w:t xml:space="preserve"> for each node (terrorist) which includes things like degree, </w:t>
-      </w:r>
-      <w:r>
-        <w:rPr>
-          <w:b w:val="false"/>
-          <w:bCs w:val="false"/>
+        <w:t xml:space="preserve"> for each node (terrorist) which includes things like degree, clustering </w:t>
+      </w:r>
+      <w:proofErr w:type="spellStart"/>
+      <w:r>
+        <w:rPr>
           <w:color w:val="FFFFFF" w:themeColor="background1"/>
           <w:highlight w:val="darkYellow"/>
         </w:rPr>
-        <w:t xml:space="preserve">clustering coeff, </w:t>
-      </w:r>
-      <w:r>
-        <w:rPr>
-          <w:b w:val="false"/>
-          <w:bCs w:val="false"/>
+        <w:t>coeff</w:t>
+      </w:r>
+      <w:proofErr w:type="spellEnd"/>
+      <w:r>
+        <w:rPr>
           <w:color w:val="FFFFFF" w:themeColor="background1"/>
           <w:highlight w:val="darkYellow"/>
         </w:rPr>
-        <w:t xml:space="preserve">betweenness centrality, relations, etc. and conduct clustering to identify communities in this way. Does removing a few of these clusters </w:t>
-      </w:r>
-      <w:r>
-        <w:rPr>
-          <w:b w:val="false"/>
-          <w:bCs w:val="false"/>
-          <w:color w:val="FFFFFF" w:themeColor="background1"/>
-          <w:highlight w:val="darkYellow"/>
-        </w:rPr>
-        <w:t xml:space="preserve">(or terrorists) </w:t>
-      </w:r>
-      <w:r>
-        <w:rPr>
-          <w:b w:val="false"/>
-          <w:bCs w:val="false"/>
-          <w:color w:val="FFFFFF" w:themeColor="background1"/>
-          <w:highlight w:val="darkYellow"/>
-        </w:rPr>
-        <w:t>make our network random (and thus effectively destroy its effectiveness)?</w:t>
+        <w:t>, betweenness centrality, relations, etc. and conduct clustering to identify communities in this way. Does removing a few of these clusters (or terrorists) make our network random (and thus effectively destroy its effectiveness)?</w:t>
       </w:r>
     </w:p>
     <w:p>
@@ -248,21 +182,7 @@
           <w:b/>
           <w:highlight w:val="yellow"/>
         </w:rPr>
-        <w:t xml:space="preserve">Minimum number of links </w:t>
-      </w:r>
-      <w:r>
-        <w:rPr>
-          <w:b/>
-          <w:highlight w:val="yellow"/>
-        </w:rPr>
-        <w:t>or nodes</w:t>
-      </w:r>
-      <w:r>
-        <w:rPr>
-          <w:b/>
-          <w:highlight w:val="yellow"/>
-        </w:rPr>
-        <w:t xml:space="preserve"> to cut</w:t>
+        <w:t>Minimum number of links or nodes to cut</w:t>
       </w:r>
       <w:r>
         <w:rPr>
@@ -309,7 +229,6 @@
           <w:ilvl w:val="0"/>
           <w:numId w:val="1"/>
         </w:numPr>
-        <w:rPr/>
       </w:pPr>
       <w:r>
         <w:rPr>
@@ -341,19 +260,7 @@
         <w:rPr>
           <w:highlight w:val="cyan"/>
         </w:rPr>
-        <w:t xml:space="preserve">; perhaps they are the most important people in the network in the sense that everyone else is most likely to end up “meeting” these terrorists, </w:t>
-      </w:r>
-      <w:r>
-        <w:rPr>
-          <w:highlight w:val="cyan"/>
-        </w:rPr>
-        <w:t>check also the entire network in this case</w:t>
-      </w:r>
-      <w:r>
-        <w:rPr>
-          <w:highlight w:val="cyan"/>
-        </w:rPr>
-        <w:t>. What happens when we remove (assassinate) these terrorists?</w:t>
+        <w:t>; perhaps they are the most important people in the network in the sense that everyone else is most likely to end up “meeting” these terrorists, check also the entire network in this case. What happens when we remove (assassinate) these terrorists?</w:t>
       </w:r>
     </w:p>
     <w:p>
@@ -365,7 +272,6 @@
         </w:numPr>
         <w:rPr>
           <w:b/>
-          <w:b/>
           <w:highlight w:val="magenta"/>
         </w:rPr>
       </w:pPr>
@@ -383,7 +289,25 @@
           <w:ilvl w:val="0"/>
           <w:numId w:val="1"/>
         </w:numPr>
-        <w:rPr/>
+        <w:rPr>
+          <w:b/>
+          <w:highlight w:val="magenta"/>
+        </w:rPr>
+      </w:pPr>
+      <w:r>
+        <w:rPr>
+          <w:highlight w:val="yellow"/>
+        </w:rPr>
+        <w:t xml:space="preserve">Closeness centrality: reciprocal of the sum of the lengths of shortest paths between a node and all other nodes in the network. </w:t>
+      </w:r>
+    </w:p>
+    <w:p>
+      <w:pPr>
+        <w:pStyle w:val="ListParagraph"/>
+        <w:numPr>
+          <w:ilvl w:val="0"/>
+          <w:numId w:val="1"/>
+        </w:numPr>
       </w:pPr>
       <w:r>
         <w:rPr>
@@ -408,20 +332,10 @@
         <w:t>? If we can, it means we can accurately identify the type of relations between any new terrorist who enters the network with the rest.</w:t>
       </w:r>
     </w:p>
-    <w:p>
-      <w:pPr>
-        <w:pStyle w:val="Normal"/>
-        <w:rPr/>
-      </w:pPr>
-      <w:r>
-        <w:rPr/>
-      </w:r>
-    </w:p>
-    <w:p>
-      <w:pPr>
-        <w:pStyle w:val="Normal"/>
-        <w:rPr>
-          <w:b/>
+    <w:p/>
+    <w:p>
+      <w:pPr>
+        <w:rPr>
           <w:b/>
           <w:u w:val="single"/>
         </w:rPr>
@@ -431,74 +345,408 @@
           <w:b/>
           <w:u w:val="single"/>
         </w:rPr>
-      </w:r>
-      <w:r>
-        <w:br w:type="page"/>
-      </w:r>
-    </w:p>
-    <w:p>
-      <w:pPr>
-        <w:pStyle w:val="Normal"/>
-        <w:rPr/>
-      </w:pPr>
+        <w:t>Network resilience</w:t>
+      </w:r>
       <w:r>
         <w:rPr>
           <w:b/>
           <w:u w:val="single"/>
         </w:rPr>
-        <w:t>Visualization ideas:</w:t>
-      </w:r>
-    </w:p>
-    <w:p>
-      <w:pPr>
-        <w:pStyle w:val="Normal"/>
+        <w:t>:</w:t>
+      </w:r>
+    </w:p>
+    <w:p>
+      <w:pPr>
+        <w:pStyle w:val="ListParagraph"/>
         <w:numPr>
           <w:ilvl w:val="0"/>
-          <w:numId w:val="2"/>
-        </w:numPr>
-        <w:rPr>
-          <w:b w:val="false"/>
-          <w:b w:val="false"/>
-          <w:bCs w:val="false"/>
-          <w:u w:val="none"/>
-        </w:rPr>
-      </w:pPr>
-      <w:r>
-        <w:rPr>
-          <w:b w:val="false"/>
-          <w:bCs w:val="false"/>
-          <w:u w:val="none"/>
-        </w:rPr>
-        <w:t>Visualize both the terrorists as edges and nodes</w:t>
-      </w:r>
-    </w:p>
-    <w:p>
-      <w:pPr>
-        <w:pStyle w:val="Normal"/>
+          <w:numId w:val="6"/>
+        </w:numPr>
+      </w:pPr>
+      <w:r>
+        <w:rPr>
+          <w:b/>
+        </w:rPr>
+        <w:t>Motivation:</w:t>
+      </w:r>
+      <w:r>
+        <w:t xml:space="preserve"> The approach of identifying and removing key players can be limited because it does not consider other important properties of the network such as resilience or adaptive capacity that are directly linked to the overall success of the network.</w:t>
+      </w:r>
+    </w:p>
+    <w:p>
+      <w:pPr>
+        <w:pStyle w:val="ListParagraph"/>
         <w:numPr>
           <w:ilvl w:val="0"/>
-          <w:numId w:val="2"/>
-        </w:numPr>
-        <w:rPr/>
-      </w:pPr>
-      <w:r>
-        <w:rPr/>
-        <w:t>Python graph_tool ARF layout to represent our inverted network:</w:t>
-      </w:r>
-    </w:p>
-    <w:p>
-      <w:pPr>
-        <w:pStyle w:val="Normal"/>
-        <w:jc w:val="center"/>
-        <w:rPr/>
-      </w:pPr>
-      <w:r>
-        <w:rPr/>
+          <w:numId w:val="6"/>
+        </w:numPr>
+      </w:pPr>
+      <w:r>
+        <w:rPr>
+          <w:b/>
+          <w:i/>
+        </w:rPr>
+        <w:t>Provincial-Cosmopolitan</w:t>
+      </w:r>
+      <w:r>
+        <w:rPr>
+          <w:b/>
+        </w:rPr>
+        <w:t xml:space="preserve"> trade off:</w:t>
+      </w:r>
+      <w:r>
+        <w:t xml:space="preserve"> </w:t>
+      </w:r>
+      <w:r>
+        <w:t>“</w:t>
+      </w:r>
+      <w:hyperlink r:id="rId8" w:history="1">
+        <w:r>
+          <w:rPr>
+            <w:rStyle w:val="Hyperlink"/>
+          </w:rPr>
+          <w:t>An ideal mix of weak and strong ties appears to provide benefits at the individual level as well as the organizational level</w:t>
+        </w:r>
+      </w:hyperlink>
+      <w:r>
+        <w:t>”</w:t>
+      </w:r>
+      <w:r>
+        <w:rPr>
+          <w:rStyle w:val="FootnoteReference"/>
+        </w:rPr>
+        <w:footnoteReference w:id="1"/>
+      </w:r>
+      <w:r>
+        <w:t xml:space="preserve">. Weak ties </w:t>
+      </w:r>
+      <w:r>
+        <w:lastRenderedPageBreak/>
+        <w:t>often connect disconnected groups and hence are importa</w:t>
+      </w:r>
+      <w:r>
+        <w:t>nt for organizational survival. Examples:</w:t>
+      </w:r>
+    </w:p>
+    <w:p>
+      <w:pPr>
+        <w:pStyle w:val="ListParagraph"/>
+        <w:numPr>
+          <w:ilvl w:val="1"/>
+          <w:numId w:val="6"/>
+        </w:numPr>
+      </w:pPr>
+      <w:r>
+        <w:t>When it comes to finding their current job, people have used personal ties particularly weak ties (i.e. acquaintances) far more than strong ties (i.e. close friends)</w:t>
+      </w:r>
+      <w:r>
+        <w:rPr>
+          <w:rStyle w:val="FootnoteReference"/>
+        </w:rPr>
+        <w:footnoteReference w:id="2"/>
+      </w:r>
+      <w:r>
+        <w:t>.</w:t>
+      </w:r>
+    </w:p>
+    <w:p>
+      <w:pPr>
+        <w:pStyle w:val="ListParagraph"/>
+        <w:numPr>
+          <w:ilvl w:val="1"/>
+          <w:numId w:val="6"/>
+        </w:numPr>
+      </w:pPr>
+      <w:r>
+        <w:t>There exists an inverted U relationship between the degree of embeddedness (</w:t>
+      </w:r>
+      <w:r>
+        <w:t xml:space="preserve">i.e. </w:t>
+      </w:r>
+      <w:r>
+        <w:t>strong ties) and the probability of firm failure</w:t>
+      </w:r>
+      <w:r>
+        <w:rPr>
+          <w:rStyle w:val="FootnoteReference"/>
+        </w:rPr>
+        <w:footnoteReference w:id="3"/>
+      </w:r>
+      <w:r>
+        <w:t>.</w:t>
+      </w:r>
+    </w:p>
+    <w:p>
+      <w:pPr>
+        <w:pStyle w:val="ListParagraph"/>
+        <w:numPr>
+          <w:ilvl w:val="1"/>
+          <w:numId w:val="6"/>
+        </w:numPr>
+      </w:pPr>
+      <w:r>
+        <w:t>The inverted U relationship also exists between the extent to which creative teams producing Broadway musicals are connected and cohesive vs. the financial success of the shows</w:t>
+      </w:r>
+      <w:r>
+        <w:rPr>
+          <w:rStyle w:val="FootnoteReference"/>
+        </w:rPr>
+        <w:footnoteReference w:id="4"/>
+      </w:r>
+      <w:r>
+        <w:t>.</w:t>
+      </w:r>
+    </w:p>
+    <w:p>
+      <w:pPr>
+        <w:pStyle w:val="ListParagraph"/>
+        <w:numPr>
+          <w:ilvl w:val="1"/>
+          <w:numId w:val="6"/>
+        </w:numPr>
+        <w:rPr>
+          <w:highlight w:val="yellow"/>
+        </w:rPr>
+      </w:pPr>
+      <w:r>
+        <w:rPr>
+          <w:b/>
+          <w:highlight w:val="yellow"/>
+        </w:rPr>
+        <w:t>Metrics to estimate the provincial-cosmopolitan dimension</w:t>
+      </w:r>
+      <w:r>
+        <w:rPr>
+          <w:highlight w:val="yellow"/>
+        </w:rPr>
+        <w:t xml:space="preserve">: </w:t>
+      </w:r>
+    </w:p>
+    <w:p>
+      <w:pPr>
+        <w:pStyle w:val="ListParagraph"/>
+        <w:numPr>
+          <w:ilvl w:val="2"/>
+          <w:numId w:val="6"/>
+        </w:numPr>
+        <w:rPr>
+          <w:highlight w:val="yellow"/>
+        </w:rPr>
+      </w:pPr>
+      <w:r>
+        <w:rPr>
+          <w:highlight w:val="yellow"/>
+        </w:rPr>
+        <w:t>Average degree centrality + its variance</w:t>
+      </w:r>
+    </w:p>
+    <w:p>
+      <w:pPr>
+        <w:pStyle w:val="ListParagraph"/>
+        <w:numPr>
+          <w:ilvl w:val="2"/>
+          <w:numId w:val="6"/>
+        </w:numPr>
+        <w:rPr>
+          <w:highlight w:val="yellow"/>
+        </w:rPr>
+      </w:pPr>
+      <w:r>
+        <w:rPr>
+          <w:highlight w:val="yellow"/>
+        </w:rPr>
+        <w:t>Local clustering coefficient normalized by that of a random network</w:t>
+      </w:r>
+    </w:p>
+    <w:p>
+      <w:pPr>
+        <w:pStyle w:val="ListParagraph"/>
+        <w:numPr>
+          <w:ilvl w:val="1"/>
+          <w:numId w:val="6"/>
+        </w:numPr>
+      </w:pPr>
+      <w:r>
+        <w:t>When we visualize our network after color coding the nodes according to their cluster assignments, can we visually identify weak ties between these clusters? If so, are these ties something we can potentially remove i.e. if they are “congregate”, we may be able to achieve this by destroying their common facility.</w:t>
+      </w:r>
+    </w:p>
+    <w:p>
+      <w:pPr>
+        <w:ind w:left="1080"/>
+        <w:rPr>
+          <w:highlight w:val="yellow"/>
+        </w:rPr>
+      </w:pPr>
+    </w:p>
+    <w:p>
+      <w:pPr>
+        <w:pStyle w:val="ListParagraph"/>
+        <w:numPr>
+          <w:ilvl w:val="0"/>
+          <w:numId w:val="6"/>
+        </w:numPr>
+      </w:pPr>
+      <w:r>
+        <w:rPr>
+          <w:b/>
+          <w:i/>
+        </w:rPr>
+        <w:t>Heterarchical-Hierarchical</w:t>
+      </w:r>
+      <w:r>
+        <w:rPr>
+          <w:b/>
+        </w:rPr>
+        <w:t xml:space="preserve"> trade off:</w:t>
+      </w:r>
+      <w:r>
+        <w:t xml:space="preserve"> </w:t>
+      </w:r>
+      <w:r>
+        <w:t>“</w:t>
+      </w:r>
+      <w:hyperlink r:id="rId9" w:history="1">
+        <w:r>
+          <w:rPr>
+            <w:rStyle w:val="Hyperlink"/>
+          </w:rPr>
+          <w:t>An optimal level of centraliza</w:t>
+        </w:r>
+        <w:r>
+          <w:rPr>
+            <w:rStyle w:val="Hyperlink"/>
+          </w:rPr>
+          <w:t>tion (hierarchy</w:t>
+        </w:r>
+        <w:r>
+          <w:rPr>
+            <w:rStyle w:val="Hyperlink"/>
+          </w:rPr>
+          <w:t>) exists</w:t>
+        </w:r>
+      </w:hyperlink>
+      <w:r>
+        <w:t xml:space="preserve">” for the overall </w:t>
+      </w:r>
+      <w:r>
+        <w:t xml:space="preserve">success of the network, much like the ratio of strong to weak ties. </w:t>
+      </w:r>
+    </w:p>
+    <w:p>
+      <w:pPr>
+        <w:pStyle w:val="ListParagraph"/>
+        <w:numPr>
+          <w:ilvl w:val="1"/>
+          <w:numId w:val="6"/>
+        </w:numPr>
+        <w:rPr>
+          <w:b/>
+          <w:highlight w:val="yellow"/>
+        </w:rPr>
+      </w:pPr>
+      <w:r>
+        <w:rPr>
+          <w:b/>
+          <w:highlight w:val="yellow"/>
+        </w:rPr>
+        <w:t>Metrics to estimate the heterarchical-hierarchical dimension:</w:t>
+      </w:r>
+    </w:p>
+    <w:p>
+      <w:pPr>
+        <w:pStyle w:val="ListParagraph"/>
+        <w:numPr>
+          <w:ilvl w:val="2"/>
+          <w:numId w:val="6"/>
+        </w:numPr>
+        <w:rPr>
+          <w:highlight w:val="yellow"/>
+        </w:rPr>
+      </w:pPr>
+      <w:r>
+        <w:rPr>
+          <w:highlight w:val="yellow"/>
+        </w:rPr>
+        <w:t>Closeness centrality + its variance across the network</w:t>
+      </w:r>
+    </w:p>
+    <w:p>
+      <w:pPr>
+        <w:pStyle w:val="ListParagraph"/>
+        <w:numPr>
+          <w:ilvl w:val="2"/>
+          <w:numId w:val="6"/>
+        </w:numPr>
+        <w:rPr>
+          <w:highlight w:val="yellow"/>
+        </w:rPr>
+      </w:pPr>
+      <w:r>
+        <w:rPr>
+          <w:highlight w:val="yellow"/>
+        </w:rPr>
+        <w:t>Between centrality + its variance across the network</w:t>
+      </w:r>
+    </w:p>
+    <w:p>
+      <w:pPr>
+        <w:pStyle w:val="ListParagraph"/>
+        <w:numPr>
+          <w:ilvl w:val="1"/>
+          <w:numId w:val="6"/>
+        </w:numPr>
+      </w:pPr>
+      <w:r>
+        <w:t xml:space="preserve">Is our network relatively centralized? </w:t>
+      </w:r>
+    </w:p>
+    <w:p>
+      <w:pPr>
+        <w:pStyle w:val="ListParagraph"/>
+        <w:numPr>
+          <w:ilvl w:val="2"/>
+          <w:numId w:val="6"/>
+        </w:numPr>
+      </w:pPr>
+      <w:r>
+        <w:t xml:space="preserve">If yes, an actionable strategy would be a </w:t>
+      </w:r>
+      <w:bookmarkStart w:id="0" w:name="_GoBack"/>
+      <w:bookmarkEnd w:id="0"/>
+      <w:r>
+        <w:t>misinformation campaign that breeds distrust in the network and hence higher level of centralization, which will in fact make it less effective.</w:t>
+      </w:r>
+    </w:p>
+    <w:p>
+      <w:pPr>
+        <w:pStyle w:val="ListParagraph"/>
+        <w:numPr>
+          <w:ilvl w:val="2"/>
+          <w:numId w:val="6"/>
+        </w:numPr>
+      </w:pPr>
+      <w:r>
+        <w:t xml:space="preserve">If no, we can amplify this by removing key players and making the network even more decentralized. </w:t>
+      </w:r>
+    </w:p>
+    <w:p>
+      <w:pPr>
+        <w:pStyle w:val="ListParagraph"/>
+        <w:numPr>
+          <w:ilvl w:val="0"/>
+          <w:numId w:val="6"/>
+        </w:numPr>
+      </w:pPr>
+      <w:r>
+        <w:rPr>
+          <w:noProof/>
+        </w:rPr>
+        <w:lastRenderedPageBreak/>
         <w:drawing>
-          <wp:inline distT="0" distB="2540" distL="0" distR="6350">
-            <wp:extent cx="5003800" cy="4493895"/>
+          <wp:inline distT="0" distB="0" distL="0" distR="0" wp14:anchorId="7B9AA75A" wp14:editId="336785E4">
+            <wp:extent cx="3771900" cy="2104611"/>
             <wp:effectExtent l="0" t="0" r="0" b="0"/>
-            <wp:docPr id="1" name="Picture 2" descr=""/>
+            <wp:docPr id="3" name="Picture 3"/>
             <wp:cNvGraphicFramePr>
               <a:graphicFrameLocks xmlns:a="http://schemas.openxmlformats.org/drawingml/2006/main" noChangeAspect="1"/>
             </wp:cNvGraphicFramePr>
@@ -506,13 +754,133 @@
               <a:graphicData uri="http://schemas.openxmlformats.org/drawingml/2006/picture">
                 <pic:pic xmlns:pic="http://schemas.openxmlformats.org/drawingml/2006/picture">
                   <pic:nvPicPr>
-                    <pic:cNvPr id="1" name="Picture 2" descr=""/>
+                    <pic:cNvPr id="1" name=""/>
+                    <pic:cNvPicPr/>
+                  </pic:nvPicPr>
+                  <pic:blipFill>
+                    <a:blip r:embed="rId10"/>
+                    <a:stretch>
+                      <a:fillRect/>
+                    </a:stretch>
+                  </pic:blipFill>
+                  <pic:spPr>
+                    <a:xfrm>
+                      <a:off x="0" y="0"/>
+                      <a:ext cx="3784239" cy="2111496"/>
+                    </a:xfrm>
+                    <a:prstGeom prst="rect">
+                      <a:avLst/>
+                    </a:prstGeom>
+                  </pic:spPr>
+                </pic:pic>
+              </a:graphicData>
+            </a:graphic>
+          </wp:inline>
+        </w:drawing>
+      </w:r>
+      <w:hyperlink r:id="rId11" w:history="1">
+        <w:r>
+          <w:rPr>
+            <w:rStyle w:val="Hyperlink"/>
+          </w:rPr>
+          <w:t>Image source</w:t>
+        </w:r>
+      </w:hyperlink>
+    </w:p>
+    <w:p>
+      <w:pPr>
+        <w:pStyle w:val="ListParagraph"/>
+        <w:numPr>
+          <w:ilvl w:val="1"/>
+          <w:numId w:val="6"/>
+        </w:numPr>
+      </w:pPr>
+      <w:r>
+        <w:t>Cosmopolitan = degree of sparsity (lack of strong ties)</w:t>
+      </w:r>
+    </w:p>
+    <w:p>
+      <w:pPr>
+        <w:pStyle w:val="ListParagraph"/>
+        <w:numPr>
+          <w:ilvl w:val="1"/>
+          <w:numId w:val="6"/>
+        </w:numPr>
+      </w:pPr>
+      <w:r>
+        <w:t>Hierarchical = degree of centralization</w:t>
+      </w:r>
+      <w:r>
+        <w:t xml:space="preserve"> (opposite of network)</w:t>
+      </w:r>
+    </w:p>
+    <w:p/>
+    <w:p>
+      <w:r>
+        <w:rPr>
+          <w:b/>
+          <w:u w:val="single"/>
+        </w:rPr>
+        <w:t>Visualization ideas:</w:t>
+      </w:r>
+    </w:p>
+    <w:p>
+      <w:pPr>
+        <w:numPr>
+          <w:ilvl w:val="0"/>
+          <w:numId w:val="2"/>
+        </w:numPr>
+      </w:pPr>
+      <w:r>
+        <w:t>Visualize both the terrorists as edges and nodes</w:t>
+      </w:r>
+    </w:p>
+    <w:p>
+      <w:pPr>
+        <w:numPr>
+          <w:ilvl w:val="0"/>
+          <w:numId w:val="2"/>
+        </w:numPr>
+      </w:pPr>
+      <w:r>
+        <w:t xml:space="preserve">Python </w:t>
+      </w:r>
+      <w:proofErr w:type="spellStart"/>
+      <w:r>
+        <w:t>graph_tool</w:t>
+      </w:r>
+      <w:proofErr w:type="spellEnd"/>
+      <w:r>
+        <w:t xml:space="preserve"> ARF layout to represent our inverted network:</w:t>
+      </w:r>
+    </w:p>
+    <w:p>
+      <w:pPr>
+        <w:jc w:val="center"/>
+      </w:pPr>
+      <w:r>
+        <w:rPr>
+          <w:noProof/>
+        </w:rPr>
+        <w:drawing>
+          <wp:inline distT="0" distB="2540" distL="0" distR="6350">
+            <wp:extent cx="5003800" cy="4493895"/>
+            <wp:effectExtent l="0" t="0" r="0" b="0"/>
+            <wp:docPr id="1" name="Picture 2"/>
+            <wp:cNvGraphicFramePr>
+              <a:graphicFrameLocks xmlns:a="http://schemas.openxmlformats.org/drawingml/2006/main" noChangeAspect="1"/>
+            </wp:cNvGraphicFramePr>
+            <a:graphic xmlns:a="http://schemas.openxmlformats.org/drawingml/2006/main">
+              <a:graphicData uri="http://schemas.openxmlformats.org/drawingml/2006/picture">
+                <pic:pic xmlns:pic="http://schemas.openxmlformats.org/drawingml/2006/picture">
+                  <pic:nvPicPr>
+                    <pic:cNvPr id="1" name="Picture 2"/>
                     <pic:cNvPicPr>
                       <a:picLocks noChangeAspect="1" noChangeArrowheads="1"/>
                     </pic:cNvPicPr>
                   </pic:nvPicPr>
                   <pic:blipFill>
-                    <a:blip r:embed="rId2"/>
+                    <a:blip r:embed="rId12"/>
                     <a:stretch>
                       <a:fillRect/>
                     </a:stretch>
@@ -535,39 +903,23 @@
     </w:p>
     <w:p>
       <w:pPr>
-        <w:pStyle w:val="Normal"/>
         <w:numPr>
           <w:ilvl w:val="0"/>
           <w:numId w:val="3"/>
         </w:numPr>
-        <w:jc w:val="left"/>
-        <w:rPr/>
-      </w:pPr>
-      <w:r>
-        <w:rPr/>
+      </w:pPr>
+      <w:r>
         <w:t>GEPHI</w:t>
       </w:r>
     </w:p>
-    <w:p>
-      <w:pPr>
-        <w:pStyle w:val="Normal"/>
-        <w:rPr/>
-      </w:pPr>
-      <w:r>
-        <w:rPr/>
-      </w:r>
-    </w:p>
-    <w:p>
-      <w:pPr>
-        <w:pStyle w:val="Normal"/>
-        <w:rPr>
-          <w:b/>
+    <w:p/>
+    <w:p>
+      <w:pPr>
+        <w:rPr>
           <w:b/>
           <w:u w:val="single"/>
         </w:rPr>
       </w:pPr>
-      <w:bookmarkStart w:id="0" w:name="_GoBack"/>
-      <w:bookmarkEnd w:id="0"/>
       <w:r>
         <w:rPr>
           <w:b/>
@@ -577,20 +929,11 @@
       </w:r>
     </w:p>
     <w:p>
-      <w:pPr>
-        <w:pStyle w:val="Normal"/>
-        <w:rPr/>
-      </w:pPr>
-      <w:r>
-        <w:rPr/>
+      <w:r>
         <w:t>We want to have something to hit every box in the data science process below. Some examples include:</w:t>
       </w:r>
     </w:p>
     <w:p>
-      <w:pPr>
-        <w:pStyle w:val="Normal"/>
-        <w:rPr/>
-      </w:pPr>
       <w:r>
         <w:rPr>
           <w:b/>
@@ -598,31 +941,63 @@
         <w:t>Data processing</w:t>
       </w:r>
       <w:r>
-        <w:rPr/>
         <w:t>: network inversion</w:t>
       </w:r>
     </w:p>
     <w:p>
       <w:pPr>
-        <w:pStyle w:val="Normal"/>
-        <w:rPr/>
-      </w:pPr>
-      <w:r>
-        <w:rPr>
-          <w:b/>
-        </w:rPr>
-        <w:t>Clean dataset</w:t>
-      </w:r>
-      <w:r>
-        <w:rPr/>
-        <w:t>: not sure yet…</w:t>
-      </w:r>
-    </w:p>
-    <w:p>
-      <w:pPr>
-        <w:pStyle w:val="Normal"/>
-        <w:rPr/>
-      </w:pPr>
+        <w:pStyle w:val="ListParagraph"/>
+        <w:numPr>
+          <w:ilvl w:val="0"/>
+          <w:numId w:val="5"/>
+        </w:numPr>
+      </w:pPr>
+      <w:r>
+        <w:t xml:space="preserve">Every pair of linked nodes in the original graph must have one name in common. </w:t>
+      </w:r>
+    </w:p>
+    <w:p>
+      <w:pPr>
+        <w:pStyle w:val="ListParagraph"/>
+        <w:numPr>
+          <w:ilvl w:val="0"/>
+          <w:numId w:val="5"/>
+        </w:numPr>
+      </w:pPr>
+      <w:r>
+        <w:t>If above is true, we can invert our network.</w:t>
+      </w:r>
+    </w:p>
+    <w:p>
+      <w:pPr>
+        <w:pStyle w:val="ListParagraph"/>
+        <w:numPr>
+          <w:ilvl w:val="0"/>
+          <w:numId w:val="5"/>
+        </w:numPr>
+      </w:pPr>
+      <w:r>
+        <w:t xml:space="preserve">Find number of disconnected components (first eigenvalue). Is there one dominant community so large that it is sufficient to study this one only? Otherwise, work with several communities </w:t>
+      </w:r>
+      <w:r>
+        <w:t>separately.</w:t>
+      </w:r>
+      <w:r>
+        <w:t xml:space="preserve"> </w:t>
+      </w:r>
+    </w:p>
+    <w:p>
+      <w:r>
+        <w:rPr>
+          <w:b/>
+        </w:rPr>
+        <w:t>Data cleaning</w:t>
+      </w:r>
+      <w:r>
+        <w:t>: detecting empty names and replacing them with unique datetime strings (we discovered that a terrorist always has a unique datetime string, and even when a node is missing the name it always has a datetime string attached to it)</w:t>
+      </w:r>
+    </w:p>
+    <w:p>
       <w:r>
         <w:rPr>
           <w:b/>
@@ -630,15 +1005,10 @@
         <w:t>Exploratory data analysis</w:t>
       </w:r>
       <w:r>
-        <w:rPr/>
         <w:t>: computing network properties (betweenness centrality, #communities, smoothness, etc.)</w:t>
       </w:r>
     </w:p>
     <w:p>
-      <w:pPr>
-        <w:pStyle w:val="Normal"/>
-        <w:rPr/>
-      </w:pPr>
       <w:r>
         <w:rPr>
           <w:b/>
@@ -646,15 +1016,10 @@
         <w:t>Models/algorithms</w:t>
       </w:r>
       <w:r>
-        <w:rPr/>
         <w:t xml:space="preserve">: clustering task </w:t>
       </w:r>
     </w:p>
     <w:p>
-      <w:pPr>
-        <w:pStyle w:val="Normal"/>
-        <w:rPr/>
-      </w:pPr>
       <w:r>
         <w:rPr>
           <w:b/>
@@ -662,22 +1027,19 @@
         <w:t>Data product</w:t>
       </w:r>
       <w:r>
-        <w:rPr/>
         <w:t>: “So what are the vulnerable points of the network?”, “How will these inform decisions or actions for fighting terrorism?”</w:t>
       </w:r>
     </w:p>
     <w:p>
-      <w:pPr>
-        <w:pStyle w:val="Normal"/>
-        <w:rPr/>
-      </w:pPr>
-      <w:r>
-        <w:rPr/>
+      <w:r>
+        <w:rPr>
+          <w:noProof/>
+        </w:rPr>
         <w:drawing>
           <wp:inline distT="0" distB="4445" distL="0" distR="0">
             <wp:extent cx="5943600" cy="4053205"/>
             <wp:effectExtent l="0" t="0" r="0" b="0"/>
-            <wp:docPr id="2" name="Picture 1" descr=""/>
+            <wp:docPr id="2" name="Picture 1"/>
             <wp:cNvGraphicFramePr>
               <a:graphicFrameLocks xmlns:a="http://schemas.openxmlformats.org/drawingml/2006/main" noChangeAspect="1"/>
             </wp:cNvGraphicFramePr>
@@ -685,13 +1047,13 @@
               <a:graphicData uri="http://schemas.openxmlformats.org/drawingml/2006/picture">
                 <pic:pic xmlns:pic="http://schemas.openxmlformats.org/drawingml/2006/picture">
                   <pic:nvPicPr>
-                    <pic:cNvPr id="2" name="Picture 1" descr=""/>
+                    <pic:cNvPr id="2" name="Picture 1"/>
                     <pic:cNvPicPr>
                       <a:picLocks noChangeAspect="1" noChangeArrowheads="1"/>
                     </pic:cNvPicPr>
                   </pic:nvPicPr>
                   <pic:blipFill>
-                    <a:blip r:embed="rId3"/>
+                    <a:blip r:embed="rId13"/>
                     <a:stretch>
                       <a:fillRect/>
                     </a:stretch>
@@ -713,134 +1075,184 @@
       </w:r>
     </w:p>
     <w:sectPr>
-      <w:type w:val="nextPage"/>
       <w:pgSz w:w="12240" w:h="15840"/>
-      <w:pgMar w:left="1440" w:right="1440" w:header="0" w:top="1440" w:footer="0" w:bottom="1440" w:gutter="0"/>
-      <w:pgNumType w:fmt="decimal"/>
-      <w:formProt w:val="false"/>
-      <w:textDirection w:val="lrTb"/>
-      <w:docGrid w:type="default" w:linePitch="360" w:charSpace="0"/>
+      <w:pgMar w:top="1440" w:right="1440" w:bottom="1440" w:left="1440" w:header="0" w:footer="0" w:gutter="0"/>
+      <w:cols w:space="720"/>
+      <w:formProt w:val="0"/>
+      <w:docGrid w:linePitch="360"/>
     </w:sectPr>
   </w:body>
 </w:document>
 </file>
 
+<file path=word/endnotes.xml><?xml version="1.0" encoding="utf-8"?>
+<w:endnotes xmlns:wpc="http://schemas.microsoft.com/office/word/2010/wordprocessingCanvas" xmlns:cx="http://schemas.microsoft.com/office/drawing/2014/chartex" xmlns:cx1="http://schemas.microsoft.com/office/drawing/2015/9/8/chartex" xmlns:cx2="http://schemas.microsoft.com/office/drawing/2015/10/21/chartex" xmlns:cx3="http://schemas.microsoft.com/office/drawing/2016/5/9/chartex" xmlns:cx4="http://schemas.microsoft.com/office/drawing/2016/5/10/chartex" xmlns:cx5="http://schemas.microsoft.com/office/drawing/2016/5/11/chartex" xmlns:cx6="http://schemas.microsoft.com/office/drawing/2016/5/12/chartex" xmlns:cx7="http://schemas.microsoft.com/office/drawing/2016/5/13/chartex" xmlns:cx8="http://schemas.microsoft.com/office/drawing/2016/5/14/chartex" xmlns:mc="http://schemas.openxmlformats.org/markup-compatibility/2006" xmlns:aink="http://schemas.microsoft.com/office/drawing/2016/ink" xmlns:am3d="http://schemas.microsoft.com/office/drawing/2017/model3d" xmlns:o="urn:schemas-microsoft-com:office:office" xmlns:r="http://schemas.openxmlformats.org/officeDocument/2006/relationships" xmlns:m="http://schemas.openxmlformats.org/officeDocument/2006/math" xmlns:v="urn:schemas-microsoft-com:vml" xmlns:wp14="http://schemas.microsoft.com/office/word/2010/wordprocessingDrawing" xmlns:wp="http://schemas.openxmlformats.org/drawingml/2006/wordprocessingDrawing" xmlns:w10="urn:schemas-microsoft-com:office:word" xmlns:w="http://schemas.openxmlformats.org/wordprocessingml/2006/main" xmlns:w14="http://schemas.microsoft.com/office/word/2010/wordml" xmlns:w15="http://schemas.microsoft.com/office/word/2012/wordml" xmlns:w16cid="http://schemas.microsoft.com/office/word/2016/wordml/cid" xmlns:w16se="http://schemas.microsoft.com/office/word/2015/wordml/symex" xmlns:wpg="http://schemas.microsoft.com/office/word/2010/wordprocessingGroup" xmlns:wpi="http://schemas.microsoft.com/office/word/2010/wordprocessingInk" xmlns:wne="http://schemas.microsoft.com/office/word/2006/wordml" xmlns:wps="http://schemas.microsoft.com/office/word/2010/wordprocessingShape" mc:Ignorable="w14 w15 w16se w16cid wp14">
+  <w:endnote w:type="separator" w:id="-1">
+    <w:p>
+      <w:pPr>
+        <w:spacing w:line="240" w:lineRule="auto"/>
+      </w:pPr>
+      <w:r>
+        <w:separator/>
+      </w:r>
+    </w:p>
+  </w:endnote>
+  <w:endnote w:type="continuationSeparator" w:id="0">
+    <w:p>
+      <w:pPr>
+        <w:spacing w:line="240" w:lineRule="auto"/>
+      </w:pPr>
+      <w:r>
+        <w:continuationSeparator/>
+      </w:r>
+    </w:p>
+  </w:endnote>
+</w:endnotes>
+</file>
+
+<file path=word/footnotes.xml><?xml version="1.0" encoding="utf-8"?>
+<w:footnotes xmlns:wpc="http://schemas.microsoft.com/office/word/2010/wordprocessingCanvas" xmlns:cx="http://schemas.microsoft.com/office/drawing/2014/chartex" xmlns:cx1="http://schemas.microsoft.com/office/drawing/2015/9/8/chartex" xmlns:cx2="http://schemas.microsoft.com/office/drawing/2015/10/21/chartex" xmlns:cx3="http://schemas.microsoft.com/office/drawing/2016/5/9/chartex" xmlns:cx4="http://schemas.microsoft.com/office/drawing/2016/5/10/chartex" xmlns:cx5="http://schemas.microsoft.com/office/drawing/2016/5/11/chartex" xmlns:cx6="http://schemas.microsoft.com/office/drawing/2016/5/12/chartex" xmlns:cx7="http://schemas.microsoft.com/office/drawing/2016/5/13/chartex" xmlns:cx8="http://schemas.microsoft.com/office/drawing/2016/5/14/chartex" xmlns:mc="http://schemas.openxmlformats.org/markup-compatibility/2006" xmlns:aink="http://schemas.microsoft.com/office/drawing/2016/ink" xmlns:am3d="http://schemas.microsoft.com/office/drawing/2017/model3d" xmlns:o="urn:schemas-microsoft-com:office:office" xmlns:r="http://schemas.openxmlformats.org/officeDocument/2006/relationships" xmlns:m="http://schemas.openxmlformats.org/officeDocument/2006/math" xmlns:v="urn:schemas-microsoft-com:vml" xmlns:wp14="http://schemas.microsoft.com/office/word/2010/wordprocessingDrawing" xmlns:wp="http://schemas.openxmlformats.org/drawingml/2006/wordprocessingDrawing" xmlns:w10="urn:schemas-microsoft-com:office:word" xmlns:w="http://schemas.openxmlformats.org/wordprocessingml/2006/main" xmlns:w14="http://schemas.microsoft.com/office/word/2010/wordml" xmlns:w15="http://schemas.microsoft.com/office/word/2012/wordml" xmlns:w16cid="http://schemas.microsoft.com/office/word/2016/wordml/cid" xmlns:w16se="http://schemas.microsoft.com/office/word/2015/wordml/symex" xmlns:wpg="http://schemas.microsoft.com/office/word/2010/wordprocessingGroup" xmlns:wpi="http://schemas.microsoft.com/office/word/2010/wordprocessingInk" xmlns:wne="http://schemas.microsoft.com/office/word/2006/wordml" xmlns:wps="http://schemas.microsoft.com/office/word/2010/wordprocessingShape" mc:Ignorable="w14 w15 w16se w16cid wp14">
+  <w:footnote w:type="separator" w:id="-1">
+    <w:p>
+      <w:pPr>
+        <w:spacing w:line="240" w:lineRule="auto"/>
+      </w:pPr>
+      <w:r>
+        <w:separator/>
+      </w:r>
+    </w:p>
+  </w:footnote>
+  <w:footnote w:type="continuationSeparator" w:id="0">
+    <w:p>
+      <w:pPr>
+        <w:spacing w:line="240" w:lineRule="auto"/>
+      </w:pPr>
+      <w:r>
+        <w:continuationSeparator/>
+      </w:r>
+    </w:p>
+  </w:footnote>
+  <w:footnote w:id="1">
+    <w:p>
+      <w:pPr>
+        <w:pStyle w:val="FootnoteText"/>
+        <w:rPr>
+          <w:lang w:val="en-CA"/>
+        </w:rPr>
+      </w:pPr>
+      <w:r>
+        <w:rPr>
+          <w:rStyle w:val="FootnoteReference"/>
+        </w:rPr>
+        <w:footnoteRef/>
+      </w:r>
+      <w:r>
+        <w:t xml:space="preserve"> </w:t>
+      </w:r>
+      <w:hyperlink r:id="rId1" w:history="1">
+        <w:r>
+          <w:rPr>
+            <w:rStyle w:val="Hyperlink"/>
+            <w:lang w:val="en-CA"/>
+          </w:rPr>
+          <w:t>Link to paper</w:t>
+        </w:r>
+      </w:hyperlink>
+    </w:p>
+  </w:footnote>
+  <w:footnote w:id="2">
+    <w:p>
+      <w:pPr>
+        <w:pStyle w:val="FootnoteText"/>
+        <w:rPr>
+          <w:lang w:val="en-CA"/>
+        </w:rPr>
+      </w:pPr>
+      <w:r>
+        <w:rPr>
+          <w:rStyle w:val="FootnoteReference"/>
+        </w:rPr>
+        <w:footnoteRef/>
+      </w:r>
+      <w:r>
+        <w:t xml:space="preserve"> </w:t>
+      </w:r>
+      <w:hyperlink r:id="rId2" w:history="1">
+        <w:r>
+          <w:rPr>
+            <w:rStyle w:val="Hyperlink"/>
+            <w:lang w:val="en-CA"/>
+          </w:rPr>
+          <w:t>Link to paper</w:t>
+        </w:r>
+      </w:hyperlink>
+    </w:p>
+  </w:footnote>
+  <w:footnote w:id="3">
+    <w:p>
+      <w:pPr>
+        <w:pStyle w:val="FootnoteText"/>
+        <w:rPr>
+          <w:lang w:val="en-CA"/>
+        </w:rPr>
+      </w:pPr>
+      <w:r>
+        <w:rPr>
+          <w:rStyle w:val="FootnoteReference"/>
+        </w:rPr>
+        <w:footnoteRef/>
+      </w:r>
+      <w:r>
+        <w:t xml:space="preserve"> </w:t>
+      </w:r>
+      <w:hyperlink r:id="rId3" w:history="1">
+        <w:r>
+          <w:rPr>
+            <w:rStyle w:val="Hyperlink"/>
+            <w:lang w:val="en-CA"/>
+          </w:rPr>
+          <w:t>Link to paper</w:t>
+        </w:r>
+      </w:hyperlink>
+    </w:p>
+  </w:footnote>
+  <w:footnote w:id="4">
+    <w:p>
+      <w:pPr>
+        <w:pStyle w:val="FootnoteText"/>
+        <w:rPr>
+          <w:lang w:val="en-CA"/>
+        </w:rPr>
+      </w:pPr>
+      <w:r>
+        <w:rPr>
+          <w:rStyle w:val="FootnoteReference"/>
+        </w:rPr>
+        <w:footnoteRef/>
+      </w:r>
+      <w:r>
+        <w:t xml:space="preserve"> </w:t>
+      </w:r>
+      <w:hyperlink r:id="rId4" w:history="1">
+        <w:r>
+          <w:rPr>
+            <w:rStyle w:val="Hyperlink"/>
+            <w:lang w:val="en-CA"/>
+          </w:rPr>
+          <w:t>Link to paper</w:t>
+        </w:r>
+      </w:hyperlink>
+    </w:p>
+  </w:footnote>
+</w:footnotes>
+</file>
+
 <file path=word/numbering.xml><?xml version="1.0" encoding="utf-8"?>
-<w:numbering xmlns:w="http://schemas.openxmlformats.org/wordprocessingml/2006/main" xmlns:o="urn:schemas-microsoft-com:office:office" xmlns:r="http://schemas.openxmlformats.org/officeDocument/2006/relationships" xmlns:v="urn:schemas-microsoft-com:vml">
-  <w:abstractNum w:abstractNumId="1">
-    <w:lvl w:ilvl="0">
-      <w:start w:val="1"/>
-      <w:numFmt w:val="bullet"/>
-      <w:lvlText w:val=""/>
-      <w:lvlJc w:val="left"/>
-      <w:pPr>
-        <w:ind w:left="720" w:hanging="360"/>
-      </w:pPr>
-      <w:rPr>
-        <w:rFonts w:ascii="Symbol" w:hAnsi="Symbol" w:cs="Symbol" w:hint="default"/>
-      </w:rPr>
-    </w:lvl>
-    <w:lvl w:ilvl="1">
-      <w:start w:val="1"/>
-      <w:numFmt w:val="bullet"/>
-      <w:lvlText w:val="o"/>
-      <w:lvlJc w:val="left"/>
-      <w:pPr>
-        <w:ind w:left="1440" w:hanging="360"/>
-      </w:pPr>
-      <w:rPr>
-        <w:rFonts w:ascii="Courier New" w:hAnsi="Courier New" w:cs="Courier New" w:hint="default"/>
-        <w:rFonts w:cs="Courier New"/>
-      </w:rPr>
-    </w:lvl>
-    <w:lvl w:ilvl="2">
-      <w:start w:val="1"/>
-      <w:numFmt w:val="bullet"/>
-      <w:lvlText w:val=""/>
-      <w:lvlJc w:val="left"/>
-      <w:pPr>
-        <w:ind w:left="2160" w:hanging="360"/>
-      </w:pPr>
-      <w:rPr>
-        <w:rFonts w:ascii="Wingdings" w:hAnsi="Wingdings" w:cs="Wingdings" w:hint="default"/>
-      </w:rPr>
-    </w:lvl>
-    <w:lvl w:ilvl="3">
-      <w:start w:val="1"/>
-      <w:numFmt w:val="bullet"/>
-      <w:lvlText w:val=""/>
-      <w:lvlJc w:val="left"/>
-      <w:pPr>
-        <w:ind w:left="2880" w:hanging="360"/>
-      </w:pPr>
-      <w:rPr>
-        <w:rFonts w:ascii="Symbol" w:hAnsi="Symbol" w:cs="Symbol" w:hint="default"/>
-      </w:rPr>
-    </w:lvl>
-    <w:lvl w:ilvl="4">
-      <w:start w:val="1"/>
-      <w:numFmt w:val="bullet"/>
-      <w:lvlText w:val="o"/>
-      <w:lvlJc w:val="left"/>
-      <w:pPr>
-        <w:ind w:left="3600" w:hanging="360"/>
-      </w:pPr>
-      <w:rPr>
-        <w:rFonts w:ascii="Courier New" w:hAnsi="Courier New" w:cs="Courier New" w:hint="default"/>
-        <w:rFonts w:cs="Courier New"/>
-      </w:rPr>
-    </w:lvl>
-    <w:lvl w:ilvl="5">
-      <w:start w:val="1"/>
-      <w:numFmt w:val="bullet"/>
-      <w:lvlText w:val=""/>
-      <w:lvlJc w:val="left"/>
-      <w:pPr>
-        <w:ind w:left="4320" w:hanging="360"/>
-      </w:pPr>
-      <w:rPr>
-        <w:rFonts w:ascii="Wingdings" w:hAnsi="Wingdings" w:cs="Wingdings" w:hint="default"/>
-      </w:rPr>
-    </w:lvl>
-    <w:lvl w:ilvl="6">
-      <w:start w:val="1"/>
-      <w:numFmt w:val="bullet"/>
-      <w:lvlText w:val=""/>
-      <w:lvlJc w:val="left"/>
-      <w:pPr>
-        <w:ind w:left="5040" w:hanging="360"/>
-      </w:pPr>
-      <w:rPr>
-        <w:rFonts w:ascii="Symbol" w:hAnsi="Symbol" w:cs="Symbol" w:hint="default"/>
-      </w:rPr>
-    </w:lvl>
-    <w:lvl w:ilvl="7">
-      <w:start w:val="1"/>
-      <w:numFmt w:val="bullet"/>
-      <w:lvlText w:val="o"/>
-      <w:lvlJc w:val="left"/>
-      <w:pPr>
-        <w:ind w:left="5760" w:hanging="360"/>
-      </w:pPr>
-      <w:rPr>
-        <w:rFonts w:ascii="Courier New" w:hAnsi="Courier New" w:cs="Courier New" w:hint="default"/>
-        <w:rFonts w:cs="Courier New"/>
-      </w:rPr>
-    </w:lvl>
-    <w:lvl w:ilvl="8">
-      <w:start w:val="1"/>
-      <w:numFmt w:val="bullet"/>
-      <w:lvlText w:val=""/>
-      <w:lvlJc w:val="left"/>
-      <w:pPr>
-        <w:ind w:left="6480" w:hanging="360"/>
-      </w:pPr>
-      <w:rPr>
-        <w:rFonts w:ascii="Wingdings" w:hAnsi="Wingdings" w:cs="Wingdings" w:hint="default"/>
-      </w:rPr>
-    </w:lvl>
-  </w:abstractNum>
-  <w:abstractNum w:abstractNumId="2">
+<w:numbering xmlns:wpc="http://schemas.microsoft.com/office/word/2010/wordprocessingCanvas" xmlns:cx="http://schemas.microsoft.com/office/drawing/2014/chartex" xmlns:cx1="http://schemas.microsoft.com/office/drawing/2015/9/8/chartex" xmlns:cx2="http://schemas.microsoft.com/office/drawing/2015/10/21/chartex" xmlns:cx3="http://schemas.microsoft.com/office/drawing/2016/5/9/chartex" xmlns:cx4="http://schemas.microsoft.com/office/drawing/2016/5/10/chartex" xmlns:cx5="http://schemas.microsoft.com/office/drawing/2016/5/11/chartex" xmlns:cx6="http://schemas.microsoft.com/office/drawing/2016/5/12/chartex" xmlns:cx7="http://schemas.microsoft.com/office/drawing/2016/5/13/chartex" xmlns:cx8="http://schemas.microsoft.com/office/drawing/2016/5/14/chartex" xmlns:mc="http://schemas.openxmlformats.org/markup-compatibility/2006" xmlns:aink="http://schemas.microsoft.com/office/drawing/2016/ink" xmlns:am3d="http://schemas.microsoft.com/office/drawing/2017/model3d" xmlns:o="urn:schemas-microsoft-com:office:office" xmlns:r="http://schemas.openxmlformats.org/officeDocument/2006/relationships" xmlns:m="http://schemas.openxmlformats.org/officeDocument/2006/math" xmlns:v="urn:schemas-microsoft-com:vml" xmlns:wp14="http://schemas.microsoft.com/office/word/2010/wordprocessingDrawing" xmlns:wp="http://schemas.openxmlformats.org/drawingml/2006/wordprocessingDrawing" xmlns:w10="urn:schemas-microsoft-com:office:word" xmlns:w="http://schemas.openxmlformats.org/wordprocessingml/2006/main" xmlns:w14="http://schemas.microsoft.com/office/word/2010/wordml" xmlns:w15="http://schemas.microsoft.com/office/word/2012/wordml" xmlns:w16cid="http://schemas.microsoft.com/office/word/2016/wordml/cid" xmlns:w16se="http://schemas.microsoft.com/office/word/2015/wordml/symex" xmlns:wpg="http://schemas.microsoft.com/office/word/2010/wordprocessingGroup" xmlns:wpi="http://schemas.microsoft.com/office/word/2010/wordprocessingInk" xmlns:wne="http://schemas.microsoft.com/office/word/2006/wordml" xmlns:wps="http://schemas.microsoft.com/office/word/2010/wordprocessingShape" mc:Ignorable="w14 w15 w16se w16cid wp14">
+  <w:abstractNum w:abstractNumId="0" w15:restartNumberingAfterBreak="0">
+    <w:nsid w:val="1C5643DD"/>
+    <w:multiLevelType w:val="multilevel"/>
+    <w:tmpl w:val="66D0D2FA"/>
     <w:lvl w:ilvl="0">
       <w:start w:val="1"/>
       <w:numFmt w:val="bullet"/>
@@ -853,8 +1265,7 @@
         <w:ind w:left="720" w:hanging="360"/>
       </w:pPr>
       <w:rPr>
-        <w:rFonts w:ascii="Symbol" w:hAnsi="Symbol" w:cs="Symbol" w:hint="default"/>
-        <w:rFonts w:cs="OpenSymbol"/>
+        <w:rFonts w:ascii="Symbol" w:hAnsi="Symbol" w:cs="OpenSymbol" w:hint="default"/>
       </w:rPr>
     </w:lvl>
     <w:lvl w:ilvl="1">
@@ -870,7 +1281,6 @@
       </w:pPr>
       <w:rPr>
         <w:rFonts w:ascii="OpenSymbol" w:hAnsi="OpenSymbol" w:cs="OpenSymbol" w:hint="default"/>
-        <w:rFonts w:cs="OpenSymbol"/>
       </w:rPr>
     </w:lvl>
     <w:lvl w:ilvl="2">
@@ -886,7 +1296,6 @@
       </w:pPr>
       <w:rPr>
         <w:rFonts w:ascii="OpenSymbol" w:hAnsi="OpenSymbol" w:cs="OpenSymbol" w:hint="default"/>
-        <w:rFonts w:cs="OpenSymbol"/>
       </w:rPr>
     </w:lvl>
     <w:lvl w:ilvl="3">
@@ -901,8 +1310,7 @@
         <w:ind w:left="1800" w:hanging="360"/>
       </w:pPr>
       <w:rPr>
-        <w:rFonts w:ascii="Symbol" w:hAnsi="Symbol" w:cs="Symbol" w:hint="default"/>
-        <w:rFonts w:cs="OpenSymbol"/>
+        <w:rFonts w:ascii="Symbol" w:hAnsi="Symbol" w:cs="OpenSymbol" w:hint="default"/>
       </w:rPr>
     </w:lvl>
     <w:lvl w:ilvl="4">
@@ -918,7 +1326,6 @@
       </w:pPr>
       <w:rPr>
         <w:rFonts w:ascii="OpenSymbol" w:hAnsi="OpenSymbol" w:cs="OpenSymbol" w:hint="default"/>
-        <w:rFonts w:cs="OpenSymbol"/>
       </w:rPr>
     </w:lvl>
     <w:lvl w:ilvl="5">
@@ -934,7 +1341,6 @@
       </w:pPr>
       <w:rPr>
         <w:rFonts w:ascii="OpenSymbol" w:hAnsi="OpenSymbol" w:cs="OpenSymbol" w:hint="default"/>
-        <w:rFonts w:cs="OpenSymbol"/>
       </w:rPr>
     </w:lvl>
     <w:lvl w:ilvl="6">
@@ -949,8 +1355,7 @@
         <w:ind w:left="2880" w:hanging="360"/>
       </w:pPr>
       <w:rPr>
-        <w:rFonts w:ascii="Symbol" w:hAnsi="Symbol" w:cs="Symbol" w:hint="default"/>
-        <w:rFonts w:cs="OpenSymbol"/>
+        <w:rFonts w:ascii="Symbol" w:hAnsi="Symbol" w:cs="OpenSymbol" w:hint="default"/>
       </w:rPr>
     </w:lvl>
     <w:lvl w:ilvl="7">
@@ -966,7 +1371,6 @@
       </w:pPr>
       <w:rPr>
         <w:rFonts w:ascii="OpenSymbol" w:hAnsi="OpenSymbol" w:cs="OpenSymbol" w:hint="default"/>
-        <w:rFonts w:cs="OpenSymbol"/>
       </w:rPr>
     </w:lvl>
     <w:lvl w:ilvl="8">
@@ -982,11 +1386,239 @@
       </w:pPr>
       <w:rPr>
         <w:rFonts w:ascii="OpenSymbol" w:hAnsi="OpenSymbol" w:cs="OpenSymbol" w:hint="default"/>
-        <w:rFonts w:cs="OpenSymbol"/>
       </w:rPr>
     </w:lvl>
   </w:abstractNum>
-  <w:abstractNum w:abstractNumId="3">
+  <w:abstractNum w:abstractNumId="1" w15:restartNumberingAfterBreak="0">
+    <w:nsid w:val="252E0A5C"/>
+    <w:multiLevelType w:val="hybridMultilevel"/>
+    <w:tmpl w:val="47526F82"/>
+    <w:lvl w:ilvl="0" w:tplc="04090001">
+      <w:start w:val="1"/>
+      <w:numFmt w:val="bullet"/>
+      <w:lvlText w:val=""/>
+      <w:lvlJc w:val="left"/>
+      <w:pPr>
+        <w:ind w:left="1080" w:hanging="360"/>
+      </w:pPr>
+      <w:rPr>
+        <w:rFonts w:ascii="Symbol" w:hAnsi="Symbol" w:hint="default"/>
+      </w:rPr>
+    </w:lvl>
+    <w:lvl w:ilvl="1" w:tplc="04090003" w:tentative="1">
+      <w:start w:val="1"/>
+      <w:numFmt w:val="bullet"/>
+      <w:lvlText w:val="o"/>
+      <w:lvlJc w:val="left"/>
+      <w:pPr>
+        <w:ind w:left="1800" w:hanging="360"/>
+      </w:pPr>
+      <w:rPr>
+        <w:rFonts w:ascii="Courier New" w:hAnsi="Courier New" w:cs="Courier New" w:hint="default"/>
+      </w:rPr>
+    </w:lvl>
+    <w:lvl w:ilvl="2" w:tplc="04090005" w:tentative="1">
+      <w:start w:val="1"/>
+      <w:numFmt w:val="bullet"/>
+      <w:lvlText w:val=""/>
+      <w:lvlJc w:val="left"/>
+      <w:pPr>
+        <w:ind w:left="2520" w:hanging="360"/>
+      </w:pPr>
+      <w:rPr>
+        <w:rFonts w:ascii="Wingdings" w:hAnsi="Wingdings" w:hint="default"/>
+      </w:rPr>
+    </w:lvl>
+    <w:lvl w:ilvl="3" w:tplc="04090001" w:tentative="1">
+      <w:start w:val="1"/>
+      <w:numFmt w:val="bullet"/>
+      <w:lvlText w:val=""/>
+      <w:lvlJc w:val="left"/>
+      <w:pPr>
+        <w:ind w:left="3240" w:hanging="360"/>
+      </w:pPr>
+      <w:rPr>
+        <w:rFonts w:ascii="Symbol" w:hAnsi="Symbol" w:hint="default"/>
+      </w:rPr>
+    </w:lvl>
+    <w:lvl w:ilvl="4" w:tplc="04090003" w:tentative="1">
+      <w:start w:val="1"/>
+      <w:numFmt w:val="bullet"/>
+      <w:lvlText w:val="o"/>
+      <w:lvlJc w:val="left"/>
+      <w:pPr>
+        <w:ind w:left="3960" w:hanging="360"/>
+      </w:pPr>
+      <w:rPr>
+        <w:rFonts w:ascii="Courier New" w:hAnsi="Courier New" w:cs="Courier New" w:hint="default"/>
+      </w:rPr>
+    </w:lvl>
+    <w:lvl w:ilvl="5" w:tplc="04090005" w:tentative="1">
+      <w:start w:val="1"/>
+      <w:numFmt w:val="bullet"/>
+      <w:lvlText w:val=""/>
+      <w:lvlJc w:val="left"/>
+      <w:pPr>
+        <w:ind w:left="4680" w:hanging="360"/>
+      </w:pPr>
+      <w:rPr>
+        <w:rFonts w:ascii="Wingdings" w:hAnsi="Wingdings" w:hint="default"/>
+      </w:rPr>
+    </w:lvl>
+    <w:lvl w:ilvl="6" w:tplc="04090001" w:tentative="1">
+      <w:start w:val="1"/>
+      <w:numFmt w:val="bullet"/>
+      <w:lvlText w:val=""/>
+      <w:lvlJc w:val="left"/>
+      <w:pPr>
+        <w:ind w:left="5400" w:hanging="360"/>
+      </w:pPr>
+      <w:rPr>
+        <w:rFonts w:ascii="Symbol" w:hAnsi="Symbol" w:hint="default"/>
+      </w:rPr>
+    </w:lvl>
+    <w:lvl w:ilvl="7" w:tplc="04090003" w:tentative="1">
+      <w:start w:val="1"/>
+      <w:numFmt w:val="bullet"/>
+      <w:lvlText w:val="o"/>
+      <w:lvlJc w:val="left"/>
+      <w:pPr>
+        <w:ind w:left="6120" w:hanging="360"/>
+      </w:pPr>
+      <w:rPr>
+        <w:rFonts w:ascii="Courier New" w:hAnsi="Courier New" w:cs="Courier New" w:hint="default"/>
+      </w:rPr>
+    </w:lvl>
+    <w:lvl w:ilvl="8" w:tplc="04090005" w:tentative="1">
+      <w:start w:val="1"/>
+      <w:numFmt w:val="bullet"/>
+      <w:lvlText w:val=""/>
+      <w:lvlJc w:val="left"/>
+      <w:pPr>
+        <w:ind w:left="6840" w:hanging="360"/>
+      </w:pPr>
+      <w:rPr>
+        <w:rFonts w:ascii="Wingdings" w:hAnsi="Wingdings" w:hint="default"/>
+      </w:rPr>
+    </w:lvl>
+  </w:abstractNum>
+  <w:abstractNum w:abstractNumId="2" w15:restartNumberingAfterBreak="0">
+    <w:nsid w:val="272C75D0"/>
+    <w:multiLevelType w:val="hybridMultilevel"/>
+    <w:tmpl w:val="8E364144"/>
+    <w:lvl w:ilvl="0" w:tplc="04090001">
+      <w:start w:val="1"/>
+      <w:numFmt w:val="bullet"/>
+      <w:lvlText w:val=""/>
+      <w:lvlJc w:val="left"/>
+      <w:pPr>
+        <w:ind w:left="720" w:hanging="360"/>
+      </w:pPr>
+      <w:rPr>
+        <w:rFonts w:ascii="Symbol" w:hAnsi="Symbol" w:hint="default"/>
+      </w:rPr>
+    </w:lvl>
+    <w:lvl w:ilvl="1" w:tplc="04090003">
+      <w:start w:val="1"/>
+      <w:numFmt w:val="bullet"/>
+      <w:lvlText w:val="o"/>
+      <w:lvlJc w:val="left"/>
+      <w:pPr>
+        <w:ind w:left="1440" w:hanging="360"/>
+      </w:pPr>
+      <w:rPr>
+        <w:rFonts w:ascii="Courier New" w:hAnsi="Courier New" w:cs="Courier New" w:hint="default"/>
+      </w:rPr>
+    </w:lvl>
+    <w:lvl w:ilvl="2" w:tplc="04090005">
+      <w:start w:val="1"/>
+      <w:numFmt w:val="bullet"/>
+      <w:lvlText w:val=""/>
+      <w:lvlJc w:val="left"/>
+      <w:pPr>
+        <w:ind w:left="2160" w:hanging="360"/>
+      </w:pPr>
+      <w:rPr>
+        <w:rFonts w:ascii="Wingdings" w:hAnsi="Wingdings" w:hint="default"/>
+      </w:rPr>
+    </w:lvl>
+    <w:lvl w:ilvl="3" w:tplc="04090001" w:tentative="1">
+      <w:start w:val="1"/>
+      <w:numFmt w:val="bullet"/>
+      <w:lvlText w:val=""/>
+      <w:lvlJc w:val="left"/>
+      <w:pPr>
+        <w:ind w:left="2880" w:hanging="360"/>
+      </w:pPr>
+      <w:rPr>
+        <w:rFonts w:ascii="Symbol" w:hAnsi="Symbol" w:hint="default"/>
+      </w:rPr>
+    </w:lvl>
+    <w:lvl w:ilvl="4" w:tplc="04090003" w:tentative="1">
+      <w:start w:val="1"/>
+      <w:numFmt w:val="bullet"/>
+      <w:lvlText w:val="o"/>
+      <w:lvlJc w:val="left"/>
+      <w:pPr>
+        <w:ind w:left="3600" w:hanging="360"/>
+      </w:pPr>
+      <w:rPr>
+        <w:rFonts w:ascii="Courier New" w:hAnsi="Courier New" w:cs="Courier New" w:hint="default"/>
+      </w:rPr>
+    </w:lvl>
+    <w:lvl w:ilvl="5" w:tplc="04090005" w:tentative="1">
+      <w:start w:val="1"/>
+      <w:numFmt w:val="bullet"/>
+      <w:lvlText w:val=""/>
+      <w:lvlJc w:val="left"/>
+      <w:pPr>
+        <w:ind w:left="4320" w:hanging="360"/>
+      </w:pPr>
+      <w:rPr>
+        <w:rFonts w:ascii="Wingdings" w:hAnsi="Wingdings" w:hint="default"/>
+      </w:rPr>
+    </w:lvl>
+    <w:lvl w:ilvl="6" w:tplc="04090001" w:tentative="1">
+      <w:start w:val="1"/>
+      <w:numFmt w:val="bullet"/>
+      <w:lvlText w:val=""/>
+      <w:lvlJc w:val="left"/>
+      <w:pPr>
+        <w:ind w:left="5040" w:hanging="360"/>
+      </w:pPr>
+      <w:rPr>
+        <w:rFonts w:ascii="Symbol" w:hAnsi="Symbol" w:hint="default"/>
+      </w:rPr>
+    </w:lvl>
+    <w:lvl w:ilvl="7" w:tplc="04090003" w:tentative="1">
+      <w:start w:val="1"/>
+      <w:numFmt w:val="bullet"/>
+      <w:lvlText w:val="o"/>
+      <w:lvlJc w:val="left"/>
+      <w:pPr>
+        <w:ind w:left="5760" w:hanging="360"/>
+      </w:pPr>
+      <w:rPr>
+        <w:rFonts w:ascii="Courier New" w:hAnsi="Courier New" w:cs="Courier New" w:hint="default"/>
+      </w:rPr>
+    </w:lvl>
+    <w:lvl w:ilvl="8" w:tplc="04090005" w:tentative="1">
+      <w:start w:val="1"/>
+      <w:numFmt w:val="bullet"/>
+      <w:lvlText w:val=""/>
+      <w:lvlJc w:val="left"/>
+      <w:pPr>
+        <w:ind w:left="6480" w:hanging="360"/>
+      </w:pPr>
+      <w:rPr>
+        <w:rFonts w:ascii="Wingdings" w:hAnsi="Wingdings" w:hint="default"/>
+      </w:rPr>
+    </w:lvl>
+  </w:abstractNum>
+  <w:abstractNum w:abstractNumId="3" w15:restartNumberingAfterBreak="0">
+    <w:nsid w:val="274B2FEB"/>
+    <w:multiLevelType w:val="multilevel"/>
+    <w:tmpl w:val="017418E8"/>
     <w:lvl w:ilvl="0">
       <w:start w:val="1"/>
       <w:numFmt w:val="bullet"/>
@@ -999,8 +1631,7 @@
         <w:ind w:left="720" w:hanging="360"/>
       </w:pPr>
       <w:rPr>
-        <w:rFonts w:ascii="Symbol" w:hAnsi="Symbol" w:cs="Symbol" w:hint="default"/>
-        <w:rFonts w:cs="OpenSymbol"/>
+        <w:rFonts w:ascii="Symbol" w:hAnsi="Symbol" w:cs="OpenSymbol" w:hint="default"/>
       </w:rPr>
     </w:lvl>
     <w:lvl w:ilvl="1">
@@ -1016,7 +1647,6 @@
       </w:pPr>
       <w:rPr>
         <w:rFonts w:ascii="OpenSymbol" w:hAnsi="OpenSymbol" w:cs="OpenSymbol" w:hint="default"/>
-        <w:rFonts w:cs="OpenSymbol"/>
       </w:rPr>
     </w:lvl>
     <w:lvl w:ilvl="2">
@@ -1032,7 +1662,6 @@
       </w:pPr>
       <w:rPr>
         <w:rFonts w:ascii="OpenSymbol" w:hAnsi="OpenSymbol" w:cs="OpenSymbol" w:hint="default"/>
-        <w:rFonts w:cs="OpenSymbol"/>
       </w:rPr>
     </w:lvl>
     <w:lvl w:ilvl="3">
@@ -1047,8 +1676,7 @@
         <w:ind w:left="1800" w:hanging="360"/>
       </w:pPr>
       <w:rPr>
-        <w:rFonts w:ascii="Symbol" w:hAnsi="Symbol" w:cs="Symbol" w:hint="default"/>
-        <w:rFonts w:cs="OpenSymbol"/>
+        <w:rFonts w:ascii="Symbol" w:hAnsi="Symbol" w:cs="OpenSymbol" w:hint="default"/>
       </w:rPr>
     </w:lvl>
     <w:lvl w:ilvl="4">
@@ -1064,7 +1692,6 @@
       </w:pPr>
       <w:rPr>
         <w:rFonts w:ascii="OpenSymbol" w:hAnsi="OpenSymbol" w:cs="OpenSymbol" w:hint="default"/>
-        <w:rFonts w:cs="OpenSymbol"/>
       </w:rPr>
     </w:lvl>
     <w:lvl w:ilvl="5">
@@ -1080,7 +1707,6 @@
       </w:pPr>
       <w:rPr>
         <w:rFonts w:ascii="OpenSymbol" w:hAnsi="OpenSymbol" w:cs="OpenSymbol" w:hint="default"/>
-        <w:rFonts w:cs="OpenSymbol"/>
       </w:rPr>
     </w:lvl>
     <w:lvl w:ilvl="6">
@@ -1095,8 +1721,7 @@
         <w:ind w:left="2880" w:hanging="360"/>
       </w:pPr>
       <w:rPr>
-        <w:rFonts w:ascii="Symbol" w:hAnsi="Symbol" w:cs="Symbol" w:hint="default"/>
-        <w:rFonts w:cs="OpenSymbol"/>
+        <w:rFonts w:ascii="Symbol" w:hAnsi="Symbol" w:cs="OpenSymbol" w:hint="default"/>
       </w:rPr>
     </w:lvl>
     <w:lvl w:ilvl="7">
@@ -1112,7 +1737,6 @@
       </w:pPr>
       <w:rPr>
         <w:rFonts w:ascii="OpenSymbol" w:hAnsi="OpenSymbol" w:cs="OpenSymbol" w:hint="default"/>
-        <w:rFonts w:cs="OpenSymbol"/>
       </w:rPr>
     </w:lvl>
     <w:lvl w:ilvl="8">
@@ -1128,11 +1752,13 @@
       </w:pPr>
       <w:rPr>
         <w:rFonts w:ascii="OpenSymbol" w:hAnsi="OpenSymbol" w:cs="OpenSymbol" w:hint="default"/>
-        <w:rFonts w:cs="OpenSymbol"/>
       </w:rPr>
     </w:lvl>
   </w:abstractNum>
-  <w:abstractNum w:abstractNumId="4">
+  <w:abstractNum w:abstractNumId="4" w15:restartNumberingAfterBreak="0">
+    <w:nsid w:val="66BD3D4A"/>
+    <w:multiLevelType w:val="multilevel"/>
+    <w:tmpl w:val="FF2AB57E"/>
     <w:lvl w:ilvl="0">
       <w:start w:val="1"/>
       <w:numFmt w:val="none"/>
@@ -1140,7 +1766,7 @@
       <w:lvlText w:val=""/>
       <w:lvlJc w:val="left"/>
       <w:pPr>
-        <w:ind w:left="0" w:hanging="0"/>
+        <w:ind w:left="0" w:firstLine="0"/>
       </w:pPr>
     </w:lvl>
     <w:lvl w:ilvl="1">
@@ -1150,7 +1776,7 @@
       <w:lvlText w:val=""/>
       <w:lvlJc w:val="left"/>
       <w:pPr>
-        <w:ind w:left="0" w:hanging="0"/>
+        <w:ind w:left="0" w:firstLine="0"/>
       </w:pPr>
     </w:lvl>
     <w:lvl w:ilvl="2">
@@ -1160,7 +1786,7 @@
       <w:lvlText w:val=""/>
       <w:lvlJc w:val="left"/>
       <w:pPr>
-        <w:ind w:left="0" w:hanging="0"/>
+        <w:ind w:left="0" w:firstLine="0"/>
       </w:pPr>
     </w:lvl>
     <w:lvl w:ilvl="3">
@@ -1170,7 +1796,7 @@
       <w:lvlText w:val=""/>
       <w:lvlJc w:val="left"/>
       <w:pPr>
-        <w:ind w:left="0" w:hanging="0"/>
+        <w:ind w:left="0" w:firstLine="0"/>
       </w:pPr>
     </w:lvl>
     <w:lvl w:ilvl="4">
@@ -1180,7 +1806,7 @@
       <w:lvlText w:val=""/>
       <w:lvlJc w:val="left"/>
       <w:pPr>
-        <w:ind w:left="0" w:hanging="0"/>
+        <w:ind w:left="0" w:firstLine="0"/>
       </w:pPr>
     </w:lvl>
     <w:lvl w:ilvl="5">
@@ -1190,7 +1816,7 @@
       <w:lvlText w:val=""/>
       <w:lvlJc w:val="left"/>
       <w:pPr>
-        <w:ind w:left="0" w:hanging="0"/>
+        <w:ind w:left="0" w:firstLine="0"/>
       </w:pPr>
     </w:lvl>
     <w:lvl w:ilvl="6">
@@ -1200,7 +1826,7 @@
       <w:lvlText w:val=""/>
       <w:lvlJc w:val="left"/>
       <w:pPr>
-        <w:ind w:left="0" w:hanging="0"/>
+        <w:ind w:left="0" w:firstLine="0"/>
       </w:pPr>
     </w:lvl>
     <w:lvl w:ilvl="7">
@@ -1210,7 +1836,7 @@
       <w:lvlText w:val=""/>
       <w:lvlJc w:val="left"/>
       <w:pPr>
-        <w:ind w:left="0" w:hanging="0"/>
+        <w:ind w:left="0" w:firstLine="0"/>
       </w:pPr>
     </w:lvl>
     <w:lvl w:ilvl="8">
@@ -1220,15 +1846,128 @@
       <w:lvlText w:val=""/>
       <w:lvlJc w:val="left"/>
       <w:pPr>
-        <w:ind w:left="0" w:hanging="0"/>
-      </w:pPr>
+        <w:ind w:left="0" w:firstLine="0"/>
+      </w:pPr>
+    </w:lvl>
+  </w:abstractNum>
+  <w:abstractNum w:abstractNumId="5" w15:restartNumberingAfterBreak="0">
+    <w:nsid w:val="6D7857ED"/>
+    <w:multiLevelType w:val="multilevel"/>
+    <w:tmpl w:val="EEF82412"/>
+    <w:lvl w:ilvl="0">
+      <w:start w:val="1"/>
+      <w:numFmt w:val="bullet"/>
+      <w:lvlText w:val=""/>
+      <w:lvlJc w:val="left"/>
+      <w:pPr>
+        <w:ind w:left="720" w:hanging="360"/>
+      </w:pPr>
+      <w:rPr>
+        <w:rFonts w:ascii="Symbol" w:hAnsi="Symbol" w:cs="Symbol" w:hint="default"/>
+      </w:rPr>
+    </w:lvl>
+    <w:lvl w:ilvl="1">
+      <w:start w:val="1"/>
+      <w:numFmt w:val="bullet"/>
+      <w:lvlText w:val="o"/>
+      <w:lvlJc w:val="left"/>
+      <w:pPr>
+        <w:ind w:left="1440" w:hanging="360"/>
+      </w:pPr>
+      <w:rPr>
+        <w:rFonts w:ascii="Courier New" w:hAnsi="Courier New" w:cs="Courier New" w:hint="default"/>
+      </w:rPr>
+    </w:lvl>
+    <w:lvl w:ilvl="2">
+      <w:start w:val="1"/>
+      <w:numFmt w:val="bullet"/>
+      <w:lvlText w:val=""/>
+      <w:lvlJc w:val="left"/>
+      <w:pPr>
+        <w:ind w:left="2160" w:hanging="360"/>
+      </w:pPr>
+      <w:rPr>
+        <w:rFonts w:ascii="Wingdings" w:hAnsi="Wingdings" w:cs="Wingdings" w:hint="default"/>
+      </w:rPr>
+    </w:lvl>
+    <w:lvl w:ilvl="3">
+      <w:start w:val="1"/>
+      <w:numFmt w:val="bullet"/>
+      <w:lvlText w:val=""/>
+      <w:lvlJc w:val="left"/>
+      <w:pPr>
+        <w:ind w:left="2880" w:hanging="360"/>
+      </w:pPr>
+      <w:rPr>
+        <w:rFonts w:ascii="Symbol" w:hAnsi="Symbol" w:cs="Symbol" w:hint="default"/>
+      </w:rPr>
+    </w:lvl>
+    <w:lvl w:ilvl="4">
+      <w:start w:val="1"/>
+      <w:numFmt w:val="bullet"/>
+      <w:lvlText w:val="o"/>
+      <w:lvlJc w:val="left"/>
+      <w:pPr>
+        <w:ind w:left="3600" w:hanging="360"/>
+      </w:pPr>
+      <w:rPr>
+        <w:rFonts w:ascii="Courier New" w:hAnsi="Courier New" w:cs="Courier New" w:hint="default"/>
+      </w:rPr>
+    </w:lvl>
+    <w:lvl w:ilvl="5">
+      <w:start w:val="1"/>
+      <w:numFmt w:val="bullet"/>
+      <w:lvlText w:val=""/>
+      <w:lvlJc w:val="left"/>
+      <w:pPr>
+        <w:ind w:left="4320" w:hanging="360"/>
+      </w:pPr>
+      <w:rPr>
+        <w:rFonts w:ascii="Wingdings" w:hAnsi="Wingdings" w:cs="Wingdings" w:hint="default"/>
+      </w:rPr>
+    </w:lvl>
+    <w:lvl w:ilvl="6">
+      <w:start w:val="1"/>
+      <w:numFmt w:val="bullet"/>
+      <w:lvlText w:val=""/>
+      <w:lvlJc w:val="left"/>
+      <w:pPr>
+        <w:ind w:left="5040" w:hanging="360"/>
+      </w:pPr>
+      <w:rPr>
+        <w:rFonts w:ascii="Symbol" w:hAnsi="Symbol" w:cs="Symbol" w:hint="default"/>
+      </w:rPr>
+    </w:lvl>
+    <w:lvl w:ilvl="7">
+      <w:start w:val="1"/>
+      <w:numFmt w:val="bullet"/>
+      <w:lvlText w:val="o"/>
+      <w:lvlJc w:val="left"/>
+      <w:pPr>
+        <w:ind w:left="5760" w:hanging="360"/>
+      </w:pPr>
+      <w:rPr>
+        <w:rFonts w:ascii="Courier New" w:hAnsi="Courier New" w:cs="Courier New" w:hint="default"/>
+      </w:rPr>
+    </w:lvl>
+    <w:lvl w:ilvl="8">
+      <w:start w:val="1"/>
+      <w:numFmt w:val="bullet"/>
+      <w:lvlText w:val=""/>
+      <w:lvlJc w:val="left"/>
+      <w:pPr>
+        <w:ind w:left="6480" w:hanging="360"/>
+      </w:pPr>
+      <w:rPr>
+        <w:rFonts w:ascii="Wingdings" w:hAnsi="Wingdings" w:cs="Wingdings" w:hint="default"/>
+      </w:rPr>
     </w:lvl>
   </w:abstractNum>
   <w:num w:numId="1">
-    <w:abstractNumId w:val="1"/>
+    <w:abstractNumId w:val="5"/>
   </w:num>
   <w:num w:numId="2">
-    <w:abstractNumId w:val="2"/>
+    <w:abstractNumId w:val="0"/>
   </w:num>
   <w:num w:numId="3">
     <w:abstractNumId w:val="3"/>
@@ -1236,35 +1975,39 @@
   <w:num w:numId="4">
     <w:abstractNumId w:val="4"/>
   </w:num>
+  <w:num w:numId="5">
+    <w:abstractNumId w:val="1"/>
+  </w:num>
+  <w:num w:numId="6">
+    <w:abstractNumId w:val="2"/>
+  </w:num>
 </w:numbering>
 </file>
 
 <file path=word/styles.xml><?xml version="1.0" encoding="utf-8"?>
-<w:styles xmlns:w="http://schemas.openxmlformats.org/wordprocessingml/2006/main" xmlns:w14="http://schemas.microsoft.com/office/word/2010/wordml" xmlns:mc="http://schemas.openxmlformats.org/markup-compatibility/2006" mc:Ignorable="w14">
+<w:styles xmlns:mc="http://schemas.openxmlformats.org/markup-compatibility/2006" xmlns:r="http://schemas.openxmlformats.org/officeDocument/2006/relationships" xmlns:w="http://schemas.openxmlformats.org/wordprocessingml/2006/main" xmlns:w14="http://schemas.microsoft.com/office/word/2010/wordml" xmlns:w15="http://schemas.microsoft.com/office/word/2012/wordml" xmlns:w16cid="http://schemas.microsoft.com/office/word/2016/wordml/cid" xmlns:w16se="http://schemas.microsoft.com/office/word/2015/wordml/symex" mc:Ignorable="w14 w15 w16se w16cid">
   <w:docDefaults>
     <w:rPrDefault>
       <w:rPr>
-        <w:rFonts w:ascii="Times New Roman" w:hAnsi="Times New Roman" w:eastAsia="맑은 고딕" w:cs="Times New Roman" w:eastAsiaTheme="minorEastAsia"/>
+        <w:rFonts w:ascii="Times New Roman" w:eastAsiaTheme="minorEastAsia" w:hAnsi="Times New Roman" w:cs="Times New Roman"/>
         <w:sz w:val="24"/>
         <w:szCs w:val="22"/>
         <w:lang w:val="en-US" w:eastAsia="ko-KR" w:bidi="ar-SA"/>
       </w:rPr>
     </w:rPrDefault>
-    <w:pPrDefault>
-      <w:pPr/>
-    </w:pPrDefault>
+    <w:pPrDefault/>
   </w:docDefaults>
   <w:latentStyles w:defLockedState="0" w:defUIPriority="99" w:defSemiHidden="0" w:defUnhideWhenUsed="0" w:defQFormat="0" w:count="375">
     <w:lsdException w:name="Normal" w:uiPriority="0" w:qFormat="1"/>
     <w:lsdException w:name="heading 1" w:uiPriority="9" w:qFormat="1"/>
-    <w:lsdException w:name="heading 2" w:uiPriority="9" w:semiHidden="1" w:unhideWhenUsed="1" w:qFormat="1"/>
-    <w:lsdException w:name="heading 3" w:uiPriority="9" w:semiHidden="1" w:unhideWhenUsed="1" w:qFormat="1"/>
-    <w:lsdException w:name="heading 4" w:uiPriority="9" w:semiHidden="1" w:unhideWhenUsed="1" w:qFormat="1"/>
-    <w:lsdException w:name="heading 5" w:uiPriority="9" w:semiHidden="1" w:unhideWhenUsed="1" w:qFormat="1"/>
-    <w:lsdException w:name="heading 6" w:uiPriority="9" w:semiHidden="1" w:unhideWhenUsed="1" w:qFormat="1"/>
-    <w:lsdException w:name="heading 7" w:uiPriority="9" w:semiHidden="1" w:unhideWhenUsed="1" w:qFormat="1"/>
-    <w:lsdException w:name="heading 8" w:uiPriority="9" w:semiHidden="1" w:unhideWhenUsed="1" w:qFormat="1"/>
-    <w:lsdException w:name="heading 9" w:uiPriority="9" w:semiHidden="1" w:unhideWhenUsed="1" w:qFormat="1"/>
+    <w:lsdException w:name="heading 2" w:semiHidden="1" w:uiPriority="9" w:unhideWhenUsed="1" w:qFormat="1"/>
+    <w:lsdException w:name="heading 3" w:semiHidden="1" w:uiPriority="9" w:unhideWhenUsed="1" w:qFormat="1"/>
+    <w:lsdException w:name="heading 4" w:semiHidden="1" w:uiPriority="9" w:unhideWhenUsed="1" w:qFormat="1"/>
+    <w:lsdException w:name="heading 5" w:semiHidden="1" w:uiPriority="9" w:unhideWhenUsed="1" w:qFormat="1"/>
+    <w:lsdException w:name="heading 6" w:semiHidden="1" w:uiPriority="9" w:unhideWhenUsed="1" w:qFormat="1"/>
+    <w:lsdException w:name="heading 7" w:semiHidden="1" w:uiPriority="9" w:unhideWhenUsed="1" w:qFormat="1"/>
+    <w:lsdException w:name="heading 8" w:semiHidden="1" w:uiPriority="9" w:unhideWhenUsed="1" w:qFormat="1"/>
+    <w:lsdException w:name="heading 9" w:semiHidden="1" w:uiPriority="9" w:unhideWhenUsed="1" w:qFormat="1"/>
     <w:lsdException w:name="index 1" w:semiHidden="1" w:unhideWhenUsed="1"/>
     <w:lsdException w:name="index 2" w:semiHidden="1" w:unhideWhenUsed="1"/>
     <w:lsdException w:name="index 3" w:semiHidden="1" w:unhideWhenUsed="1"/>
@@ -1274,22 +2017,22 @@
     <w:lsdException w:name="index 7" w:semiHidden="1" w:unhideWhenUsed="1"/>
     <w:lsdException w:name="index 8" w:semiHidden="1" w:unhideWhenUsed="1"/>
     <w:lsdException w:name="index 9" w:semiHidden="1" w:unhideWhenUsed="1"/>
-    <w:lsdException w:name="toc 1" w:uiPriority="39" w:semiHidden="1" w:unhideWhenUsed="1"/>
-    <w:lsdException w:name="toc 2" w:uiPriority="39" w:semiHidden="1" w:unhideWhenUsed="1"/>
-    <w:lsdException w:name="toc 3" w:uiPriority="39" w:semiHidden="1" w:unhideWhenUsed="1"/>
-    <w:lsdException w:name="toc 4" w:uiPriority="39" w:semiHidden="1" w:unhideWhenUsed="1"/>
-    <w:lsdException w:name="toc 5" w:uiPriority="39" w:semiHidden="1" w:unhideWhenUsed="1"/>
-    <w:lsdException w:name="toc 6" w:uiPriority="39" w:semiHidden="1" w:unhideWhenUsed="1"/>
-    <w:lsdException w:name="toc 7" w:uiPriority="39" w:semiHidden="1" w:unhideWhenUsed="1"/>
-    <w:lsdException w:name="toc 8" w:uiPriority="39" w:semiHidden="1" w:unhideWhenUsed="1"/>
-    <w:lsdException w:name="toc 9" w:uiPriority="39" w:semiHidden="1" w:unhideWhenUsed="1"/>
+    <w:lsdException w:name="toc 1" w:semiHidden="1" w:uiPriority="39" w:unhideWhenUsed="1"/>
+    <w:lsdException w:name="toc 2" w:semiHidden="1" w:uiPriority="39" w:unhideWhenUsed="1"/>
+    <w:lsdException w:name="toc 3" w:semiHidden="1" w:uiPriority="39" w:unhideWhenUsed="1"/>
+    <w:lsdException w:name="toc 4" w:semiHidden="1" w:uiPriority="39" w:unhideWhenUsed="1"/>
+    <w:lsdException w:name="toc 5" w:semiHidden="1" w:uiPriority="39" w:unhideWhenUsed="1"/>
+    <w:lsdException w:name="toc 6" w:semiHidden="1" w:uiPriority="39" w:unhideWhenUsed="1"/>
+    <w:lsdException w:name="toc 7" w:semiHidden="1" w:uiPriority="39" w:unhideWhenUsed="1"/>
+    <w:lsdException w:name="toc 8" w:semiHidden="1" w:uiPriority="39" w:unhideWhenUsed="1"/>
+    <w:lsdException w:name="toc 9" w:semiHidden="1" w:uiPriority="39" w:unhideWhenUsed="1"/>
     <w:lsdException w:name="Normal Indent" w:semiHidden="1" w:unhideWhenUsed="1"/>
     <w:lsdException w:name="footnote text" w:semiHidden="1" w:unhideWhenUsed="1"/>
     <w:lsdException w:name="annotation text" w:semiHidden="1" w:unhideWhenUsed="1"/>
     <w:lsdException w:name="header" w:semiHidden="1" w:unhideWhenUsed="1"/>
     <w:lsdException w:name="footer" w:semiHidden="1" w:unhideWhenUsed="1"/>
     <w:lsdException w:name="index heading" w:semiHidden="1" w:unhideWhenUsed="1"/>
-    <w:lsdException w:name="caption" w:uiPriority="35" w:semiHidden="1" w:unhideWhenUsed="1" w:qFormat="1"/>
+    <w:lsdException w:name="caption" w:semiHidden="1" w:uiPriority="35" w:unhideWhenUsed="1" w:qFormat="1"/>
     <w:lsdException w:name="table of figures" w:semiHidden="1" w:unhideWhenUsed="1"/>
     <w:lsdException w:name="envelope address" w:semiHidden="1" w:unhideWhenUsed="1"/>
     <w:lsdException w:name="envelope return" w:semiHidden="1" w:unhideWhenUsed="1"/>
@@ -1320,7 +2063,7 @@
     <w:lsdException w:name="Title" w:uiPriority="10" w:qFormat="1"/>
     <w:lsdException w:name="Closing" w:semiHidden="1" w:unhideWhenUsed="1"/>
     <w:lsdException w:name="Signature" w:semiHidden="1" w:unhideWhenUsed="1"/>
-    <w:lsdException w:name="Default Paragraph Font" w:uiPriority="1" w:semiHidden="1" w:unhideWhenUsed="1"/>
+    <w:lsdException w:name="Default Paragraph Font" w:semiHidden="1" w:uiPriority="1" w:unhideWhenUsed="1"/>
     <w:lsdException w:name="Body Text" w:semiHidden="1" w:unhideWhenUsed="1"/>
     <w:lsdException w:name="Body Text Indent" w:semiHidden="1" w:unhideWhenUsed="1"/>
     <w:lsdException w:name="List Continue" w:semiHidden="1" w:unhideWhenUsed="1"/>
@@ -1520,8 +2263,8 @@
     <w:lsdException w:name="Subtle Reference" w:uiPriority="31" w:qFormat="1"/>
     <w:lsdException w:name="Intense Reference" w:uiPriority="32" w:qFormat="1"/>
     <w:lsdException w:name="Book Title" w:uiPriority="33" w:qFormat="1"/>
-    <w:lsdException w:name="Bibliography" w:uiPriority="37" w:semiHidden="1" w:unhideWhenUsed="1"/>
-    <w:lsdException w:name="TOC Heading" w:uiPriority="39" w:semiHidden="1" w:unhideWhenUsed="1" w:qFormat="1"/>
+    <w:lsdException w:name="Bibliography" w:semiHidden="1" w:uiPriority="37" w:unhideWhenUsed="1"/>
+    <w:lsdException w:name="TOC Heading" w:semiHidden="1" w:uiPriority="39" w:unhideWhenUsed="1" w:qFormat="1"/>
     <w:lsdException w:name="Plain Table 1" w:uiPriority="41"/>
     <w:lsdException w:name="Plain Table 2" w:uiPriority="42"/>
     <w:lsdException w:name="Plain Table 3" w:uiPriority="43"/>
@@ -1631,93 +2374,99 @@
     <w:lsdException w:name="Hashtag" w:semiHidden="1" w:unhideWhenUsed="1"/>
     <w:lsdException w:name="Unresolved Mention" w:semiHidden="1" w:unhideWhenUsed="1"/>
   </w:latentStyles>
-  <w:style w:type="paragraph" w:styleId="Normal" w:default="1">
+  <w:style w:type="paragraph" w:default="1" w:styleId="Normal">
     <w:name w:val="Normal"/>
     <w:qFormat/>
     <w:pPr>
-      <w:widowControl/>
-      <w:bidi w:val="0"/>
-      <w:spacing w:lineRule="auto" w:line="276"/>
-      <w:jc w:val="left"/>
+      <w:spacing w:line="276" w:lineRule="auto"/>
     </w:pPr>
-    <w:rPr>
-      <w:rFonts w:ascii="Times New Roman" w:hAnsi="Times New Roman" w:eastAsia="맑은 고딕" w:cs="Times New Roman" w:eastAsiaTheme="minorEastAsia"/>
-      <w:color w:val="auto"/>
-      <w:kern w:val="0"/>
-      <w:sz w:val="24"/>
-      <w:szCs w:val="22"/>
-      <w:lang w:val="en-US" w:eastAsia="ko-KR" w:bidi="ar-SA"/>
-    </w:rPr>
   </w:style>
-  <w:style w:type="character" w:styleId="DefaultParagraphFont" w:default="1">
+  <w:style w:type="character" w:default="1" w:styleId="DefaultParagraphFont">
     <w:name w:val="Default Paragraph Font"/>
     <w:uiPriority w:val="1"/>
     <w:semiHidden/>
     <w:unhideWhenUsed/>
-    <w:qFormat/>
-    <w:rPr/>
   </w:style>
-  <w:style w:type="character" w:styleId="ListLabel1">
+  <w:style w:type="table" w:default="1" w:styleId="TableNormal">
+    <w:name w:val="Normal Table"/>
+    <w:uiPriority w:val="99"/>
+    <w:semiHidden/>
+    <w:unhideWhenUsed/>
+    <w:tblPr>
+      <w:tblInd w:w="0" w:type="dxa"/>
+      <w:tblCellMar>
+        <w:top w:w="0" w:type="dxa"/>
+        <w:left w:w="108" w:type="dxa"/>
+        <w:bottom w:w="0" w:type="dxa"/>
+        <w:right w:w="108" w:type="dxa"/>
+      </w:tblCellMar>
+    </w:tblPr>
+  </w:style>
+  <w:style w:type="numbering" w:default="1" w:styleId="NoList">
+    <w:name w:val="No List"/>
+    <w:uiPriority w:val="99"/>
+    <w:semiHidden/>
+    <w:unhideWhenUsed/>
+  </w:style>
+  <w:style w:type="character" w:customStyle="1" w:styleId="ListLabel1">
     <w:name w:val="ListLabel 1"/>
     <w:qFormat/>
     <w:rPr>
       <w:rFonts w:cs="Courier New"/>
     </w:rPr>
   </w:style>
-  <w:style w:type="character" w:styleId="ListLabel2">
+  <w:style w:type="character" w:customStyle="1" w:styleId="ListLabel2">
     <w:name w:val="ListLabel 2"/>
     <w:qFormat/>
     <w:rPr>
       <w:rFonts w:cs="Courier New"/>
     </w:rPr>
   </w:style>
-  <w:style w:type="character" w:styleId="ListLabel3">
+  <w:style w:type="character" w:customStyle="1" w:styleId="ListLabel3">
     <w:name w:val="ListLabel 3"/>
     <w:qFormat/>
     <w:rPr>
       <w:rFonts w:cs="Courier New"/>
     </w:rPr>
   </w:style>
-  <w:style w:type="character" w:styleId="Bullets">
+  <w:style w:type="character" w:customStyle="1" w:styleId="Bullets">
     <w:name w:val="Bullets"/>
     <w:qFormat/>
     <w:rPr>
-      <w:rFonts w:ascii="OpenSymbol" w:hAnsi="OpenSymbol" w:eastAsia="OpenSymbol" w:cs="OpenSymbol"/>
+      <w:rFonts w:ascii="OpenSymbol" w:eastAsia="OpenSymbol" w:hAnsi="OpenSymbol" w:cs="OpenSymbol"/>
     </w:rPr>
   </w:style>
-  <w:style w:type="paragraph" w:styleId="Heading">
+  <w:style w:type="paragraph" w:customStyle="1" w:styleId="Heading">
     <w:name w:val="Heading"/>
     <w:basedOn w:val="Normal"/>
-    <w:next w:val="TextBody"/>
+    <w:next w:val="BodyText"/>
     <w:qFormat/>
     <w:pPr>
-      <w:keepNext w:val="true"/>
+      <w:keepNext/>
       <w:spacing w:before="240" w:after="120"/>
     </w:pPr>
     <w:rPr>
-      <w:rFonts w:ascii="Liberation Sans" w:hAnsi="Liberation Sans" w:eastAsia="Microsoft YaHei" w:cs="Arial"/>
+      <w:rFonts w:ascii="Liberation Sans" w:eastAsia="Microsoft YaHei" w:hAnsi="Liberation Sans" w:cs="Arial"/>
       <w:sz w:val="28"/>
       <w:szCs w:val="28"/>
     </w:rPr>
   </w:style>
-  <w:style w:type="paragraph" w:styleId="TextBody">
+  <w:style w:type="paragraph" w:styleId="BodyText">
     <w:name w:val="Body Text"/>
     <w:basedOn w:val="Normal"/>
     <w:pPr>
-      <w:spacing w:lineRule="auto" w:line="276" w:before="0" w:after="140"/>
+      <w:spacing w:after="140"/>
     </w:pPr>
-    <w:rPr/>
   </w:style>
   <w:style w:type="paragraph" w:styleId="List">
     <w:name w:val="List"/>
-    <w:basedOn w:val="TextBody"/>
-    <w:pPr/>
+    <w:basedOn w:val="BodyText"/>
     <w:rPr>
       <w:rFonts w:cs="Arial"/>
     </w:rPr>
   </w:style>
   <w:style w:type="paragraph" w:styleId="Caption">
-    <w:name w:val="Caption"/>
+    <w:name w:val="caption"/>
     <w:basedOn w:val="Normal"/>
     <w:qFormat/>
     <w:pPr>
@@ -1728,11 +2477,10 @@
       <w:rFonts w:cs="Arial"/>
       <w:i/>
       <w:iCs/>
-      <w:sz w:val="24"/>
       <w:szCs w:val="24"/>
     </w:rPr>
   </w:style>
-  <w:style w:type="paragraph" w:styleId="Index">
+  <w:style w:type="paragraph" w:customStyle="1" w:styleId="Index">
     <w:name w:val="Index"/>
     <w:basedOn w:val="Normal"/>
     <w:qFormat/>
@@ -1748,35 +2496,73 @@
     <w:basedOn w:val="Normal"/>
     <w:uiPriority w:val="34"/>
     <w:qFormat/>
-    <w:rsid w:val="00f24c30"/>
+    <w:rsid w:val="00F24C30"/>
     <w:pPr>
-      <w:spacing w:before="0" w:after="0"/>
-      <w:ind w:left="720" w:hanging="0"/>
+      <w:ind w:left="720"/>
       <w:contextualSpacing/>
     </w:pPr>
-    <w:rPr/>
   </w:style>
-  <w:style w:type="numbering" w:styleId="NoList" w:default="1">
-    <w:name w:val="No List"/>
+  <w:style w:type="paragraph" w:styleId="FootnoteText">
+    <w:name w:val="footnote text"/>
+    <w:basedOn w:val="Normal"/>
+    <w:link w:val="FootnoteTextChar"/>
     <w:uiPriority w:val="99"/>
     <w:semiHidden/>
     <w:unhideWhenUsed/>
-    <w:qFormat/>
+    <w:rsid w:val="0099410C"/>
+    <w:pPr>
+      <w:spacing w:line="240" w:lineRule="auto"/>
+    </w:pPr>
+    <w:rPr>
+      <w:sz w:val="20"/>
+      <w:szCs w:val="20"/>
+    </w:rPr>
   </w:style>
-  <w:style w:type="table" w:default="1" w:styleId="TableNormal">
-    <w:name w:val="Normal Table"/>
+  <w:style w:type="character" w:customStyle="1" w:styleId="FootnoteTextChar">
+    <w:name w:val="Footnote Text Char"/>
+    <w:basedOn w:val="DefaultParagraphFont"/>
+    <w:link w:val="FootnoteText"/>
+    <w:uiPriority w:val="99"/>
+    <w:semiHidden/>
+    <w:rsid w:val="0099410C"/>
+    <w:rPr>
+      <w:sz w:val="20"/>
+      <w:szCs w:val="20"/>
+    </w:rPr>
+  </w:style>
+  <w:style w:type="character" w:styleId="FootnoteReference">
+    <w:name w:val="footnote reference"/>
+    <w:basedOn w:val="DefaultParagraphFont"/>
     <w:uiPriority w:val="99"/>
     <w:semiHidden/>
     <w:unhideWhenUsed/>
-    <w:tblPr>
-      <w:tblInd w:w="0" w:type="dxa"/>
-      <w:tblCellMar>
-        <w:top w:w="0" w:type="dxa"/>
-        <w:left w:w="108" w:type="dxa"/>
-        <w:bottom w:w="0" w:type="dxa"/>
-        <w:right w:w="108" w:type="dxa"/>
-      </w:tblCellMar>
-    </w:tblPr>
+    <w:rsid w:val="0099410C"/>
+    <w:rPr>
+      <w:vertAlign w:val="superscript"/>
+    </w:rPr>
+  </w:style>
+  <w:style w:type="character" w:styleId="Hyperlink">
+    <w:name w:val="Hyperlink"/>
+    <w:basedOn w:val="DefaultParagraphFont"/>
+    <w:uiPriority w:val="99"/>
+    <w:unhideWhenUsed/>
+    <w:rsid w:val="0099410C"/>
+    <w:rPr>
+      <w:color w:val="0563C1" w:themeColor="hyperlink"/>
+      <w:u w:val="single"/>
+    </w:rPr>
+  </w:style>
+  <w:style w:type="character" w:styleId="UnresolvedMention">
+    <w:name w:val="Unresolved Mention"/>
+    <w:basedOn w:val="DefaultParagraphFont"/>
+    <w:uiPriority w:val="99"/>
+    <w:semiHidden/>
+    <w:unhideWhenUsed/>
+    <w:rsid w:val="0099410C"/>
+    <w:rPr>
+      <w:color w:val="808080"/>
+      <w:shd w:val="clear" w:color="auto" w:fill="E6E6E6"/>
+    </w:rPr>
   </w:style>
 </w:styles>
 </file>
@@ -2074,4 +2860,16 @@
     </a:ext>
   </a:extLst>
 </a:theme>
+</file>
+
+<file path=customXml/item1.xml><?xml version="1.0" encoding="utf-8"?>
+<b:Sources xmlns:b="http://schemas.openxmlformats.org/officeDocument/2006/bibliography" xmlns="http://schemas.openxmlformats.org/officeDocument/2006/bibliography" SelectedStyle="\IEEE2006OfficeOnline.xsl" StyleName="IEEE" Version="2006"/>
+</file>
+
+<file path=customXml/itemProps1.xml><?xml version="1.0" encoding="utf-8"?>
+<ds:datastoreItem xmlns:ds="http://schemas.openxmlformats.org/officeDocument/2006/customXml" ds:itemID="{434C6A95-1215-41FF-B767-A114ADA457A2}">
+  <ds:schemaRefs>
+    <ds:schemaRef ds:uri="http://schemas.openxmlformats.org/officeDocument/2006/bibliography"/>
+  </ds:schemaRefs>
+</ds:datastoreItem>
 </file>
</xml_diff>